<commit_message>
sim feature csv report
</commit_message>
<xml_diff>
--- a/Final project report.docx
+++ b/Final project report.docx
@@ -679,54 +679,72 @@
           <w:szCs w:val="32"/>
         </w:rPr>
         <w:lastRenderedPageBreak/>
-        <w:t>OUTLINE</w:t>
-      </w:r>
-    </w:p>
-    <w:p>
-      <w:pPr>
-        <w:rPr>
-          <w:rFonts w:ascii="Open Sans" w:hAnsi="Open Sans"/>
-        </w:rPr>
-      </w:pPr>
-      <w:r>
-        <w:rPr>
-          <w:rFonts w:ascii="Open Sans" w:hAnsi="Open Sans"/>
-        </w:rPr>
-        <w:t>In the framework of our project, the delta is taken as the outcome, meaning the information we wish to predict</w:t>
-      </w:r>
-      <w:r>
-        <w:rPr>
-          <w:rFonts w:ascii="Open Sans" w:hAnsi="Open Sans"/>
-        </w:rPr>
-        <w:t xml:space="preserve"> and measure the effect of other characteristics in the discourse on it</w:t>
-      </w:r>
-      <w:r>
-        <w:rPr>
-          <w:rFonts w:ascii="Open Sans" w:hAnsi="Open Sans"/>
-        </w:rPr>
-        <w:t>, in a causal manner</w:t>
-      </w:r>
-      <w:r>
-        <w:rPr>
-          <w:rFonts w:ascii="Open Sans" w:hAnsi="Open Sans"/>
-        </w:rPr>
-        <w:t>.</w:t>
-      </w:r>
-    </w:p>
-    <w:p>
-      <w:pPr>
+        <w:t xml:space="preserve">PROJECT </w:t>
+      </w:r>
+      <w:r>
         <w:rPr>
           <w:rFonts w:ascii="Open Sans" w:hAnsi="Open Sans"/>
           <w:b/>
           <w:bCs/>
-        </w:rPr>
-      </w:pPr>
-      <w:r>
+          <w:sz w:val="32"/>
+          <w:szCs w:val="32"/>
+        </w:rPr>
+        <w:t>OUTLINE</w:t>
+      </w:r>
+    </w:p>
+    <w:p>
+      <w:pPr>
+        <w:rPr>
+          <w:rFonts w:ascii="Open Sans" w:hAnsi="Open Sans"/>
+        </w:rPr>
+      </w:pPr>
+      <w:r>
+        <w:rPr>
+          <w:rFonts w:ascii="Open Sans" w:hAnsi="Open Sans"/>
+        </w:rPr>
+        <w:t>In the framework of our project, the delta is taken as the outcome, meaning the information</w:t>
+      </w:r>
+      <w:bookmarkStart w:id="0" w:name="_GoBack"/>
+      <w:bookmarkEnd w:id="0"/>
+      <w:r>
+        <w:rPr>
+          <w:rFonts w:ascii="Open Sans" w:hAnsi="Open Sans"/>
+        </w:rPr>
+        <w:t xml:space="preserve"> we wish to predict</w:t>
+      </w:r>
+      <w:r>
+        <w:rPr>
+          <w:rFonts w:ascii="Open Sans" w:hAnsi="Open Sans"/>
+        </w:rPr>
+        <w:t xml:space="preserve"> and measure the effect of other characteristics in the discourse on it</w:t>
+      </w:r>
+      <w:r>
+        <w:rPr>
+          <w:rFonts w:ascii="Open Sans" w:hAnsi="Open Sans"/>
+        </w:rPr>
+        <w:t>, in a causal manner</w:t>
+      </w:r>
+      <w:r>
+        <w:rPr>
+          <w:rFonts w:ascii="Open Sans" w:hAnsi="Open Sans"/>
+        </w:rPr>
+        <w:t>.</w:t>
+      </w:r>
+    </w:p>
+    <w:p>
+      <w:pPr>
         <w:rPr>
           <w:rFonts w:ascii="Open Sans" w:hAnsi="Open Sans"/>
           <w:b/>
           <w:bCs/>
         </w:rPr>
+      </w:pPr>
+      <w:r>
+        <w:rPr>
+          <w:rFonts w:ascii="Open Sans" w:hAnsi="Open Sans"/>
+          <w:b/>
+          <w:bCs/>
+        </w:rPr>
         <w:t>Definitions</w:t>
       </w:r>
     </w:p>
@@ -744,21 +762,14 @@
           <w:color w:val="000000"/>
           <w:u w:val="single"/>
         </w:rPr>
-        <w:t>Data:</w:t>
-      </w:r>
-      <w:r>
-        <w:rPr>
-          <w:rFonts w:ascii="Open Sans" w:eastAsia="Times New Roman" w:hAnsi="Open Sans" w:cs="Open Sans"/>
-          <w:color w:val="000000"/>
-        </w:rPr>
-        <w:t xml:space="preserve"> submissions and comments from the subreddit Change my view. </w:t>
-      </w:r>
-      <w:r>
-        <w:rPr>
-          <w:rFonts w:ascii="Open Sans" w:eastAsia="Times New Roman" w:hAnsi="Open Sans" w:cs="Open Sans"/>
-          <w:color w:val="000000"/>
-        </w:rPr>
-        <w:t>Initial raw data, around</w:t>
+        <w:t>Data</w:t>
+      </w:r>
+      <w:r>
+        <w:rPr>
+          <w:rFonts w:ascii="Open Sans" w:eastAsia="Times New Roman" w:hAnsi="Open Sans" w:cs="Open Sans"/>
+          <w:color w:val="000000"/>
+        </w:rPr>
+        <w:t>:</w:t>
       </w:r>
       <w:r>
         <w:rPr>
@@ -767,26 +778,161 @@
         </w:rPr>
         <w:t xml:space="preserve"> </w:t>
       </w:r>
-      <w:r>
-        <w:rPr>
-          <w:rFonts w:ascii="Open Sans" w:eastAsia="Times New Roman" w:hAnsi="Open Sans" w:cs="Open Sans"/>
-          <w:color w:val="000000"/>
-          <w:highlight w:val="yellow"/>
-        </w:rPr>
-        <w:t>35K</w:t>
-      </w:r>
-      <w:r>
-        <w:rPr>
-          <w:rFonts w:ascii="Open Sans" w:eastAsia="Times New Roman" w:hAnsi="Open Sans" w:cs="Open Sans"/>
-          <w:color w:val="000000"/>
-        </w:rPr>
-        <w:t xml:space="preserve"> submissions and </w:t>
-      </w:r>
-      <w:r>
-        <w:rPr>
-          <w:rFonts w:ascii="Open Sans" w:eastAsia="Times New Roman" w:hAnsi="Open Sans" w:cs="Open Sans"/>
-          <w:color w:val="000000"/>
-          <w:highlight w:val="yellow"/>
+    </w:p>
+    <w:p>
+      <w:pPr>
+        <w:spacing w:before="100" w:beforeAutospacing="1" w:after="100" w:afterAutospacing="1" w:line="240" w:lineRule="auto"/>
+        <w:rPr>
+          <w:rFonts w:ascii="Open Sans" w:eastAsia="Times New Roman" w:hAnsi="Open Sans" w:cs="Open Sans"/>
+          <w:color w:val="000000"/>
+        </w:rPr>
+      </w:pPr>
+      <w:r>
+        <w:rPr>
+          <w:rFonts w:ascii="Open Sans" w:eastAsia="Times New Roman" w:hAnsi="Open Sans" w:cs="Open Sans"/>
+          <w:color w:val="000000"/>
+        </w:rPr>
+        <w:t>- S</w:t>
+      </w:r>
+      <w:r>
+        <w:rPr>
+          <w:rFonts w:ascii="Open Sans" w:eastAsia="Times New Roman" w:hAnsi="Open Sans" w:cs="Open Sans"/>
+          <w:color w:val="000000"/>
+        </w:rPr>
+        <w:t>ubmissions and comments</w:t>
+      </w:r>
+      <w:r>
+        <w:rPr>
+          <w:rFonts w:ascii="Open Sans" w:eastAsia="Times New Roman" w:hAnsi="Open Sans" w:cs="Open Sans"/>
+          <w:color w:val="000000"/>
+        </w:rPr>
+        <w:t xml:space="preserve"> from</w:t>
+      </w:r>
+      <w:r>
+        <w:rPr>
+          <w:rFonts w:ascii="Open Sans" w:eastAsia="Times New Roman" w:hAnsi="Open Sans" w:cs="Open Sans"/>
+          <w:color w:val="000000"/>
+        </w:rPr>
+        <w:t xml:space="preserve"> Change my view</w:t>
+      </w:r>
+      <w:r>
+        <w:rPr>
+          <w:rFonts w:ascii="Open Sans" w:eastAsia="Times New Roman" w:hAnsi="Open Sans" w:cs="Open Sans"/>
+          <w:color w:val="000000"/>
+        </w:rPr>
+        <w:t xml:space="preserve"> </w:t>
+      </w:r>
+      <w:r>
+        <w:rPr>
+          <w:rFonts w:ascii="Open Sans" w:eastAsia="Times New Roman" w:hAnsi="Open Sans" w:cs="Open Sans"/>
+          <w:color w:val="000000"/>
+        </w:rPr>
+        <w:t xml:space="preserve">subreddit </w:t>
+      </w:r>
+      <w:r>
+        <w:rPr>
+          <w:rFonts w:ascii="Open Sans" w:eastAsia="Times New Roman" w:hAnsi="Open Sans" w:cs="Open Sans"/>
+          <w:color w:val="000000"/>
+        </w:rPr>
+        <w:t>in a feature vector</w:t>
+      </w:r>
+      <w:r>
+        <w:rPr>
+          <w:rFonts w:ascii="Open Sans" w:eastAsia="Times New Roman" w:hAnsi="Open Sans" w:cs="Open Sans"/>
+          <w:color w:val="000000"/>
+        </w:rPr>
+        <w:t xml:space="preserve"> </w:t>
+      </w:r>
+      <w:r>
+        <w:rPr>
+          <w:rFonts w:ascii="Open Sans" w:eastAsia="Times New Roman" w:hAnsi="Open Sans" w:cs="Open Sans"/>
+          <w:color w:val="000000"/>
+        </w:rPr>
+        <w:t>represen</w:t>
+      </w:r>
+      <w:r>
+        <w:rPr>
+          <w:rFonts w:ascii="Open Sans" w:eastAsia="Times New Roman" w:hAnsi="Open Sans" w:cs="Open Sans"/>
+          <w:color w:val="000000"/>
+        </w:rPr>
+        <w:t>tation</w:t>
+      </w:r>
+      <w:r>
+        <w:rPr>
+          <w:rFonts w:ascii="Open Sans" w:eastAsia="Times New Roman" w:hAnsi="Open Sans" w:cs="Open Sans"/>
+          <w:color w:val="000000"/>
+        </w:rPr>
+        <w:t xml:space="preserve">. </w:t>
+      </w:r>
+    </w:p>
+    <w:p>
+      <w:pPr>
+        <w:spacing w:before="100" w:beforeAutospacing="1" w:after="100" w:afterAutospacing="1" w:line="240" w:lineRule="auto"/>
+        <w:rPr>
+          <w:rFonts w:ascii="Open Sans" w:eastAsia="Times New Roman" w:hAnsi="Open Sans" w:cs="Open Sans"/>
+          <w:color w:val="000000"/>
+        </w:rPr>
+      </w:pPr>
+      <w:r>
+        <w:rPr>
+          <w:rFonts w:ascii="Open Sans" w:eastAsia="Times New Roman" w:hAnsi="Open Sans" w:cs="Open Sans"/>
+          <w:color w:val="000000"/>
+        </w:rPr>
+        <w:t xml:space="preserve">- </w:t>
+      </w:r>
+      <w:r>
+        <w:rPr>
+          <w:rFonts w:ascii="Open Sans" w:eastAsia="Times New Roman" w:hAnsi="Open Sans" w:cs="Open Sans"/>
+          <w:color w:val="000000"/>
+        </w:rPr>
+        <w:t>Initial raw data</w:t>
+      </w:r>
+      <w:r>
+        <w:rPr>
+          <w:rFonts w:ascii="Open Sans" w:eastAsia="Times New Roman" w:hAnsi="Open Sans" w:cs="Open Sans"/>
+          <w:color w:val="000000"/>
+        </w:rPr>
+        <w:t xml:space="preserve"> </w:t>
+      </w:r>
+      <w:r>
+        <w:rPr>
+          <w:rFonts w:ascii="Open Sans" w:eastAsia="Times New Roman" w:hAnsi="Open Sans" w:cs="Open Sans"/>
+          <w:color w:val="000000"/>
+        </w:rPr>
+        <w:t>~</w:t>
+      </w:r>
+      <w:r>
+        <w:rPr>
+          <w:rFonts w:ascii="Open Sans" w:eastAsia="Times New Roman" w:hAnsi="Open Sans" w:cs="Open Sans"/>
+          <w:color w:val="000000"/>
+        </w:rPr>
+        <w:t>35K submissions and</w:t>
+      </w:r>
+      <w:r>
+        <w:rPr>
+          <w:rFonts w:ascii="Open Sans" w:eastAsia="Times New Roman" w:hAnsi="Open Sans" w:cs="Open Sans"/>
+          <w:color w:val="000000"/>
+        </w:rPr>
+        <w:t xml:space="preserve"> their</w:t>
+      </w:r>
+      <w:r>
+        <w:rPr>
+          <w:rFonts w:ascii="Open Sans" w:eastAsia="Times New Roman" w:hAnsi="Open Sans" w:cs="Open Sans"/>
+          <w:color w:val="000000"/>
+        </w:rPr>
+        <w:t xml:space="preserve"> </w:t>
+      </w:r>
+      <w:r>
+        <w:rPr>
+          <w:rFonts w:ascii="Open Sans" w:eastAsia="Times New Roman" w:hAnsi="Open Sans" w:cs="Open Sans"/>
+          <w:color w:val="000000"/>
+        </w:rPr>
+        <w:t>~</w:t>
+      </w:r>
+      <w:r>
+        <w:rPr>
+          <w:rFonts w:ascii="Open Sans" w:eastAsia="Times New Roman" w:hAnsi="Open Sans" w:cs="Open Sans"/>
+          <w:color w:val="000000"/>
         </w:rPr>
         <w:t>2.5M</w:t>
       </w:r>
@@ -795,15 +941,220 @@
           <w:rFonts w:ascii="Open Sans" w:eastAsia="Times New Roman" w:hAnsi="Open Sans" w:cs="Open Sans"/>
           <w:color w:val="000000"/>
         </w:rPr>
-        <w:t xml:space="preserve"> comments.</w:t>
-      </w:r>
-    </w:p>
-    <w:p>
-      <w:pPr>
+        <w:t xml:space="preserve"> comments</w:t>
+      </w:r>
+      <w:r>
+        <w:rPr>
+          <w:rFonts w:ascii="Open Sans" w:eastAsia="Times New Roman" w:hAnsi="Open Sans" w:cs="Open Sans"/>
+          <w:color w:val="000000"/>
+        </w:rPr>
+        <w:t xml:space="preserve"> while</w:t>
+      </w:r>
+      <w:r>
+        <w:rPr>
+          <w:rFonts w:ascii="Open Sans" w:eastAsia="Times New Roman" w:hAnsi="Open Sans" w:cs="Open Sans"/>
+          <w:color w:val="000000"/>
+        </w:rPr>
+        <w:t xml:space="preserve"> ~15</w:t>
+      </w:r>
+      <w:r>
+        <w:rPr>
+          <w:rFonts w:ascii="Open Sans" w:eastAsia="Times New Roman" w:hAnsi="Open Sans" w:cs="Open Sans"/>
+          <w:color w:val="000000"/>
+        </w:rPr>
+        <w:t>K of them got delta by the submitter</w:t>
+      </w:r>
+      <w:r>
+        <w:rPr>
+          <w:rFonts w:ascii="Open Sans" w:eastAsia="Times New Roman" w:hAnsi="Open Sans" w:cs="Open Sans"/>
+          <w:color w:val="000000"/>
+        </w:rPr>
+        <w:t>.</w:t>
+      </w:r>
+    </w:p>
+    <w:p>
+      <w:pPr>
+        <w:pStyle w:val="ListParagraph"/>
+        <w:numPr>
+          <w:ilvl w:val="0"/>
+          <w:numId w:val="7"/>
+        </w:numPr>
         <w:spacing w:before="100" w:beforeAutospacing="1" w:after="100" w:afterAutospacing="1" w:line="240" w:lineRule="auto"/>
         <w:rPr>
           <w:rFonts w:ascii="Open Sans" w:eastAsia="Times New Roman" w:hAnsi="Open Sans" w:cs="Open Sans"/>
           <w:color w:val="000000"/>
+        </w:rPr>
+      </w:pPr>
+      <w:r>
+        <w:rPr>
+          <w:rFonts w:ascii="Open Sans" w:eastAsia="Times New Roman" w:hAnsi="Open Sans" w:cs="Open Sans"/>
+          <w:color w:val="000000"/>
+        </w:rPr>
+        <w:t>F</w:t>
+      </w:r>
+      <w:r>
+        <w:rPr>
+          <w:rFonts w:ascii="Open Sans" w:eastAsia="Times New Roman" w:hAnsi="Open Sans" w:cs="Open Sans"/>
+          <w:color w:val="000000"/>
+        </w:rPr>
+        <w:t>il</w:t>
+      </w:r>
+      <w:r>
+        <w:rPr>
+          <w:rFonts w:ascii="Open Sans" w:eastAsia="Times New Roman" w:hAnsi="Open Sans" w:cs="Open Sans"/>
+          <w:color w:val="000000"/>
+        </w:rPr>
+        <w:t>ters performed on</w:t>
+      </w:r>
+      <w:r>
+        <w:rPr>
+          <w:rFonts w:ascii="Open Sans" w:eastAsia="Times New Roman" w:hAnsi="Open Sans" w:cs="Open Sans"/>
+          <w:color w:val="000000"/>
+        </w:rPr>
+        <w:t xml:space="preserve"> raw data, including:</w:t>
+      </w:r>
+    </w:p>
+    <w:p>
+      <w:pPr>
+        <w:pStyle w:val="ListParagraph"/>
+        <w:numPr>
+          <w:ilvl w:val="0"/>
+          <w:numId w:val="8"/>
+        </w:numPr>
+        <w:spacing w:before="100" w:beforeAutospacing="1" w:after="100" w:afterAutospacing="1" w:line="240" w:lineRule="auto"/>
+        <w:rPr>
+          <w:rFonts w:ascii="Open Sans" w:eastAsia="Times New Roman" w:hAnsi="Open Sans" w:cs="Open Sans"/>
+          <w:color w:val="000000"/>
+        </w:rPr>
+      </w:pPr>
+      <w:r>
+        <w:rPr>
+          <w:rFonts w:ascii="Open Sans" w:eastAsia="Times New Roman" w:hAnsi="Open Sans" w:cs="Open Sans"/>
+          <w:color w:val="000000"/>
+        </w:rPr>
+        <w:t xml:space="preserve">Length of Comment text &gt; </w:t>
+      </w:r>
+      <w:r>
+        <w:rPr>
+          <w:rFonts w:ascii="Open Sans" w:eastAsia="Times New Roman" w:hAnsi="Open Sans" w:cs="Open Sans"/>
+          <w:color w:val="000000"/>
+        </w:rPr>
+        <w:t>200 char</w:t>
+      </w:r>
+      <w:r>
+        <w:rPr>
+          <w:rFonts w:ascii="Open Sans" w:eastAsia="Times New Roman" w:hAnsi="Open Sans" w:cs="Open Sans"/>
+          <w:color w:val="000000"/>
+        </w:rPr>
+        <w:t>acters.</w:t>
+      </w:r>
+    </w:p>
+    <w:p>
+      <w:pPr>
+        <w:pStyle w:val="ListParagraph"/>
+        <w:numPr>
+          <w:ilvl w:val="0"/>
+          <w:numId w:val="8"/>
+        </w:numPr>
+        <w:spacing w:before="100" w:beforeAutospacing="1" w:after="100" w:afterAutospacing="1" w:line="240" w:lineRule="auto"/>
+        <w:rPr>
+          <w:rFonts w:ascii="Open Sans" w:eastAsia="Times New Roman" w:hAnsi="Open Sans" w:cs="Open Sans"/>
+          <w:color w:val="000000"/>
+        </w:rPr>
+      </w:pPr>
+      <w:r>
+        <w:rPr>
+          <w:rFonts w:ascii="Open Sans" w:eastAsia="Times New Roman" w:hAnsi="Open Sans" w:cs="Open Sans"/>
+          <w:color w:val="000000"/>
+        </w:rPr>
+        <w:t xml:space="preserve">Comments </w:t>
+      </w:r>
+      <w:r>
+        <w:rPr>
+          <w:rFonts w:ascii="Open Sans" w:eastAsia="Times New Roman" w:hAnsi="Open Sans" w:cs="Open Sans"/>
+          <w:color w:val="000000"/>
+        </w:rPr>
+        <w:t>creation date is at most one week after the submission creation date.</w:t>
+      </w:r>
+    </w:p>
+    <w:p>
+      <w:pPr>
+        <w:pStyle w:val="ListParagraph"/>
+        <w:numPr>
+          <w:ilvl w:val="0"/>
+          <w:numId w:val="8"/>
+        </w:numPr>
+        <w:spacing w:before="100" w:beforeAutospacing="1" w:after="100" w:afterAutospacing="1" w:line="240" w:lineRule="auto"/>
+        <w:rPr>
+          <w:rFonts w:ascii="Open Sans" w:eastAsia="Times New Roman" w:hAnsi="Open Sans" w:cs="Open Sans"/>
+          <w:color w:val="000000"/>
+        </w:rPr>
+      </w:pPr>
+      <w:r>
+        <w:rPr>
+          <w:rFonts w:ascii="Open Sans" w:eastAsia="Times New Roman" w:hAnsi="Open Sans" w:cs="Open Sans"/>
+          <w:color w:val="000000"/>
+        </w:rPr>
+        <w:t>Only discourses which at least one delta was given in them by the submitter were taken.</w:t>
+      </w:r>
+    </w:p>
+    <w:p>
+      <w:pPr>
+        <w:pStyle w:val="ListParagraph"/>
+        <w:numPr>
+          <w:ilvl w:val="0"/>
+          <w:numId w:val="7"/>
+        </w:numPr>
+        <w:spacing w:before="100" w:beforeAutospacing="1" w:after="100" w:afterAutospacing="1" w:line="240" w:lineRule="auto"/>
+        <w:rPr>
+          <w:rFonts w:ascii="Open Sans" w:eastAsia="Times New Roman" w:hAnsi="Open Sans" w:cs="Open Sans"/>
+          <w:color w:val="000000"/>
+        </w:rPr>
+      </w:pPr>
+      <w:r>
+        <w:rPr>
+          <w:rFonts w:ascii="Open Sans" w:eastAsia="Times New Roman" w:hAnsi="Open Sans" w:cs="Open Sans"/>
+          <w:color w:val="000000"/>
+        </w:rPr>
+        <w:t>After filters: ~ 300K com</w:t>
+      </w:r>
+      <w:r>
+        <w:rPr>
+          <w:rFonts w:ascii="Open Sans" w:eastAsia="Times New Roman" w:hAnsi="Open Sans" w:cs="Open Sans"/>
+          <w:color w:val="000000"/>
+        </w:rPr>
+        <w:t>ments, ~12.5K of them got delta – increasing the minority class from 0.6% to 4.3%.</w:t>
+      </w:r>
+      <w:r>
+        <w:rPr>
+          <w:rFonts w:ascii="Open Sans" w:eastAsia="Times New Roman" w:hAnsi="Open Sans" w:cs="Open Sans"/>
+          <w:color w:val="000000"/>
+        </w:rPr>
+        <w:t xml:space="preserve">  </w:t>
+      </w:r>
+    </w:p>
+    <w:p>
+      <w:pPr>
+        <w:spacing w:before="100" w:beforeAutospacing="1" w:after="100" w:afterAutospacing="1" w:line="240" w:lineRule="auto"/>
+        <w:rPr>
+          <w:rFonts w:ascii="Open Sans" w:eastAsia="Times New Roman" w:hAnsi="Open Sans" w:cs="Open Sans"/>
+          <w:color w:val="000000"/>
+        </w:rPr>
+      </w:pPr>
+      <w:r>
+        <w:rPr>
+          <w:rFonts w:ascii="Open Sans" w:eastAsia="Times New Roman" w:hAnsi="Open Sans" w:cs="Open Sans"/>
+          <w:color w:val="000000"/>
+        </w:rPr>
+        <w:t>On this data the features of the predicting model, including the treatment will be built.</w:t>
+      </w:r>
+    </w:p>
+    <w:p>
+      <w:pPr>
+        <w:spacing w:before="100" w:beforeAutospacing="1" w:after="100" w:afterAutospacing="1" w:line="240" w:lineRule="auto"/>
+        <w:rPr>
+          <w:rFonts w:ascii="Open Sans" w:eastAsia="Times New Roman" w:hAnsi="Open Sans" w:cs="Open Sans"/>
+          <w:color w:val="000000"/>
           <w:u w:val="single"/>
         </w:rPr>
       </w:pPr>
@@ -813,18 +1164,43 @@
           <w:color w:val="000000"/>
           <w:u w:val="single"/>
         </w:rPr>
-        <w:t>Outcome:</w:t>
-      </w:r>
-      <w:r>
-        <w:rPr>
-          <w:rFonts w:ascii="Open Sans" w:eastAsia="Times New Roman" w:hAnsi="Open Sans" w:cs="Open Sans"/>
-          <w:color w:val="000000"/>
+        <w:t>Outcome</w:t>
+      </w:r>
+      <w:r>
+        <w:rPr>
+          <w:rFonts w:ascii="Open Sans" w:eastAsia="Times New Roman" w:hAnsi="Open Sans" w:cs="Open Sans"/>
+          <w:color w:val="000000"/>
+          <w:u w:val="single"/>
         </w:rPr>
         <w:t xml:space="preserve"> </w:t>
       </w:r>
       <w:r>
         <w:rPr>
           <w:rFonts w:ascii="Open Sans" w:eastAsia="Times New Roman" w:hAnsi="Open Sans" w:cs="Open Sans"/>
+          <w:b/>
+          <w:bCs/>
+          <w:color w:val="000000"/>
+          <w:u w:val="single"/>
+        </w:rPr>
+        <w:t>Y</w:t>
+      </w:r>
+      <w:r>
+        <w:rPr>
+          <w:rFonts w:ascii="Open Sans" w:eastAsia="Times New Roman" w:hAnsi="Open Sans" w:cs="Open Sans"/>
+          <w:color w:val="000000"/>
+        </w:rPr>
+        <w:t>:</w:t>
+      </w:r>
+      <w:r>
+        <w:rPr>
+          <w:rFonts w:ascii="Open Sans" w:eastAsia="Times New Roman" w:hAnsi="Open Sans" w:cs="Open Sans"/>
+          <w:color w:val="000000"/>
+        </w:rPr>
+        <w:t xml:space="preserve"> </w:t>
+      </w:r>
+      <w:r>
+        <w:rPr>
+          <w:rFonts w:ascii="Open Sans" w:eastAsia="Times New Roman" w:hAnsi="Open Sans" w:cs="Open Sans"/>
           <w:color w:val="000000"/>
         </w:rPr>
         <w:t xml:space="preserve">A </w:t>
@@ -885,27 +1261,51 @@
         <w:rPr>
           <w:rFonts w:ascii="Open Sans" w:eastAsia="Times New Roman" w:hAnsi="Open Sans" w:cs="Open Sans"/>
           <w:color w:val="000000"/>
+        </w:rPr>
+      </w:pPr>
+      <w:r>
+        <w:rPr>
+          <w:rFonts w:ascii="Open Sans" w:eastAsia="Times New Roman" w:hAnsi="Open Sans" w:cs="Open Sans"/>
+          <w:color w:val="000000"/>
           <w:u w:val="single"/>
         </w:rPr>
-      </w:pPr>
+        <w:t>Treatment</w:t>
+      </w:r>
       <w:r>
         <w:rPr>
           <w:rFonts w:ascii="Open Sans" w:eastAsia="Times New Roman" w:hAnsi="Open Sans" w:cs="Open Sans"/>
           <w:color w:val="000000"/>
           <w:u w:val="single"/>
         </w:rPr>
-        <w:t>Treatment:</w:t>
-      </w:r>
-      <w:r>
-        <w:rPr>
-          <w:rFonts w:ascii="Open Sans" w:eastAsia="Times New Roman" w:hAnsi="Open Sans" w:cs="Open Sans"/>
-          <w:color w:val="000000"/>
-        </w:rPr>
         <w:t xml:space="preserve"> </w:t>
       </w:r>
       <w:r>
         <w:rPr>
           <w:rFonts w:ascii="Open Sans" w:eastAsia="Times New Roman" w:hAnsi="Open Sans" w:cs="Open Sans"/>
+          <w:b/>
+          <w:bCs/>
+          <w:color w:val="000000"/>
+          <w:u w:val="single"/>
+        </w:rPr>
+        <w:t>T</w:t>
+      </w:r>
+      <w:r>
+        <w:rPr>
+          <w:rFonts w:ascii="Open Sans" w:eastAsia="Times New Roman" w:hAnsi="Open Sans" w:cs="Open Sans"/>
+          <w:color w:val="000000"/>
+        </w:rPr>
+        <w:t>:</w:t>
+      </w:r>
+      <w:r>
+        <w:rPr>
+          <w:rFonts w:ascii="Open Sans" w:eastAsia="Times New Roman" w:hAnsi="Open Sans" w:cs="Open Sans"/>
+          <w:color w:val="000000"/>
+        </w:rPr>
+        <w:t xml:space="preserve"> </w:t>
+      </w:r>
+      <w:r>
+        <w:rPr>
+          <w:rFonts w:ascii="Open Sans" w:eastAsia="Times New Roman" w:hAnsi="Open Sans" w:cs="Open Sans"/>
           <w:color w:val="000000"/>
         </w:rPr>
         <w:t xml:space="preserve">A binary value indicating quotation, </w:t>
@@ -917,8 +1317,6 @@
         </w:rPr>
         <w:t>whether the comment quoted</w:t>
       </w:r>
-      <w:bookmarkStart w:id="0" w:name="_GoBack"/>
-      <w:bookmarkEnd w:id="0"/>
       <w:r>
         <w:rPr>
           <w:rFonts w:ascii="Open Sans" w:eastAsia="Times New Roman" w:hAnsi="Open Sans" w:cs="Open Sans"/>
@@ -952,6 +1350,13 @@
           <w:rFonts w:ascii="Open Sans" w:eastAsia="Times New Roman" w:hAnsi="Open Sans" w:cs="Open Sans"/>
           <w:color w:val="000000"/>
         </w:rPr>
+        <w:t xml:space="preserve"> the latter</w:t>
+      </w:r>
+      <w:r>
+        <w:rPr>
+          <w:rFonts w:ascii="Open Sans" w:eastAsia="Times New Roman" w:hAnsi="Open Sans" w:cs="Open Sans"/>
+          <w:color w:val="000000"/>
+        </w:rPr>
         <w:t xml:space="preserve"> was written by the submitter.</w:t>
       </w:r>
     </w:p>
@@ -968,18 +1373,114 @@
         <w:rPr>
           <w:rFonts w:ascii="Open Sans" w:eastAsia="Times New Roman" w:hAnsi="Open Sans" w:cs="Open Sans"/>
           <w:color w:val="000000"/>
-          <w:highlight w:val="yellow"/>
           <w:u w:val="single"/>
         </w:rPr>
-        <w:t>Filter:</w:t>
-      </w:r>
-      <w:r>
-        <w:rPr>
-          <w:rFonts w:ascii="Open Sans" w:eastAsia="Times New Roman" w:hAnsi="Open Sans" w:cs="Open Sans"/>
-          <w:color w:val="000000"/>
-          <w:highlight w:val="yellow"/>
-        </w:rPr>
-        <w:t xml:space="preserve"> only comments with more than 150 characters which were posted in the week after the submission was posted – about 0.5M comments</w:t>
+        <w:t>Causal question</w:t>
+      </w:r>
+      <w:r>
+        <w:rPr>
+          <w:rFonts w:ascii="Open Sans" w:eastAsia="Times New Roman" w:hAnsi="Open Sans" w:cs="Open Sans"/>
+          <w:color w:val="000000"/>
+        </w:rPr>
+        <w:t>:</w:t>
+      </w:r>
+      <w:r>
+        <w:rPr>
+          <w:rFonts w:ascii="Open Sans" w:eastAsia="Times New Roman" w:hAnsi="Open Sans" w:cs="Open Sans"/>
+          <w:color w:val="000000"/>
+        </w:rPr>
+        <w:t xml:space="preserve"> </w:t>
+      </w:r>
+      <w:r>
+        <w:rPr>
+          <w:rFonts w:ascii="Open Sans" w:eastAsia="Times New Roman" w:hAnsi="Open Sans" w:cs="Open Sans"/>
+          <w:color w:val="000000"/>
+        </w:rPr>
+        <w:t>W</w:t>
+      </w:r>
+      <w:r>
+        <w:rPr>
+          <w:rFonts w:ascii="Open Sans" w:eastAsia="Times New Roman" w:hAnsi="Open Sans" w:cs="Open Sans"/>
+          <w:color w:val="000000"/>
+        </w:rPr>
+        <w:t>hat is the causal effect</w:t>
+      </w:r>
+      <w:r>
+        <w:rPr>
+          <w:rFonts w:ascii="Open Sans" w:eastAsia="Times New Roman" w:hAnsi="Open Sans" w:cs="Open Sans"/>
+          <w:color w:val="000000"/>
+        </w:rPr>
+        <w:t>, measured by ATE,</w:t>
+      </w:r>
+      <w:r>
+        <w:rPr>
+          <w:rFonts w:ascii="Open Sans" w:eastAsia="Times New Roman" w:hAnsi="Open Sans" w:cs="Open Sans"/>
+          <w:color w:val="000000"/>
+        </w:rPr>
+        <w:t xml:space="preserve"> of </w:t>
+      </w:r>
+      <w:r>
+        <w:rPr>
+          <w:rFonts w:ascii="Open Sans" w:eastAsia="Times New Roman" w:hAnsi="Open Sans" w:cs="Open Sans"/>
+          <w:color w:val="000000"/>
+        </w:rPr>
+        <w:t>quot</w:t>
+      </w:r>
+      <w:r>
+        <w:rPr>
+          <w:rFonts w:ascii="Open Sans" w:eastAsia="Times New Roman" w:hAnsi="Open Sans" w:cs="Open Sans"/>
+          <w:color w:val="000000"/>
+        </w:rPr>
+        <w:t>ing</w:t>
+      </w:r>
+      <w:r>
+        <w:rPr>
+          <w:rFonts w:ascii="Open Sans" w:eastAsia="Times New Roman" w:hAnsi="Open Sans" w:cs="Open Sans"/>
+          <w:color w:val="000000"/>
+        </w:rPr>
+        <w:t xml:space="preserve"> the submitter</w:t>
+      </w:r>
+      <w:r>
+        <w:rPr>
+          <w:rFonts w:ascii="Open Sans" w:eastAsia="Times New Roman" w:hAnsi="Open Sans" w:cs="Open Sans"/>
+          <w:color w:val="000000"/>
+        </w:rPr>
+        <w:t xml:space="preserve"> in a comment</w:t>
+      </w:r>
+      <w:r>
+        <w:rPr>
+          <w:rFonts w:ascii="Open Sans" w:eastAsia="Times New Roman" w:hAnsi="Open Sans" w:cs="Open Sans"/>
+          <w:color w:val="000000"/>
+        </w:rPr>
+        <w:t xml:space="preserve"> on the </w:t>
+      </w:r>
+      <w:r>
+        <w:rPr>
+          <w:rFonts w:ascii="Open Sans" w:eastAsia="Times New Roman" w:hAnsi="Open Sans" w:cs="Open Sans"/>
+          <w:color w:val="000000"/>
+        </w:rPr>
+        <w:t>decision of the submitter rather to give that comment a delta</w:t>
+      </w:r>
+      <w:r>
+        <w:rPr>
+          <w:rFonts w:ascii="Open Sans" w:eastAsia="Times New Roman" w:hAnsi="Open Sans" w:cs="Open Sans"/>
+          <w:color w:val="000000"/>
+        </w:rPr>
+        <w:t xml:space="preserve"> or not</w:t>
+      </w:r>
+      <w:r>
+        <w:rPr>
+          <w:rFonts w:ascii="Open Sans" w:eastAsia="Times New Roman" w:hAnsi="Open Sans" w:cs="Open Sans"/>
+          <w:color w:val="000000"/>
+        </w:rPr>
+        <w:t>?</w:t>
+      </w:r>
+      <w:r>
+        <w:rPr>
+          <w:rFonts w:ascii="Open Sans" w:eastAsia="Times New Roman" w:hAnsi="Open Sans" w:cs="Open Sans"/>
+          <w:color w:val="000000"/>
+        </w:rPr>
+        <w:t xml:space="preserve"> </w:t>
       </w:r>
     </w:p>
     <w:p>
@@ -988,95 +1489,227 @@
         <w:rPr>
           <w:rFonts w:ascii="Open Sans" w:eastAsia="Times New Roman" w:hAnsi="Open Sans" w:cs="Open Sans"/>
           <w:color w:val="000000"/>
+        </w:rPr>
+      </w:pPr>
+      <w:r>
+        <w:rPr>
+          <w:rFonts w:ascii="Open Sans" w:eastAsia="Times New Roman" w:hAnsi="Open Sans" w:cs="Open Sans"/>
+          <w:color w:val="000000"/>
           <w:u w:val="single"/>
         </w:rPr>
-      </w:pPr>
-      <w:r>
+        <w:t>Units</w:t>
+      </w:r>
+      <w:r>
+        <w:rPr>
+          <w:rFonts w:ascii="Open Sans" w:eastAsia="Times New Roman" w:hAnsi="Open Sans" w:cs="Open Sans"/>
+          <w:color w:val="000000"/>
+        </w:rPr>
+        <w:t>:</w:t>
+      </w:r>
+      <w:r>
+        <w:rPr>
+          <w:rFonts w:ascii="Open Sans" w:eastAsia="Times New Roman" w:hAnsi="Open Sans" w:cs="Open Sans"/>
+          <w:color w:val="000000"/>
+        </w:rPr>
+        <w:t xml:space="preserve"> </w:t>
+      </w:r>
+      <w:r>
+        <w:rPr>
+          <w:rFonts w:ascii="Open Sans" w:eastAsia="Times New Roman" w:hAnsi="Open Sans" w:cs="Open Sans"/>
+          <w:color w:val="000000"/>
+        </w:rPr>
+        <w:t>Each unit will be composed of a comment and its submission, excluding comments that were written by the submitter.</w:t>
+      </w:r>
+    </w:p>
+    <w:p>
+      <w:pPr>
+        <w:spacing w:before="100" w:beforeAutospacing="1" w:after="100" w:afterAutospacing="1" w:line="240" w:lineRule="auto"/>
         <w:rPr>
           <w:rFonts w:ascii="Open Sans" w:eastAsia="Times New Roman" w:hAnsi="Open Sans" w:cs="Open Sans"/>
           <w:color w:val="000000"/>
           <w:u w:val="single"/>
         </w:rPr>
-        <w:t>Causal question:</w:t>
-      </w:r>
-      <w:r>
-        <w:rPr>
-          <w:rFonts w:ascii="Open Sans" w:eastAsia="Times New Roman" w:hAnsi="Open Sans" w:cs="Open Sans"/>
-          <w:color w:val="000000"/>
-        </w:rPr>
-        <w:t xml:space="preserve"> what is the causal effect of a quote of the submitter on the delta, </w:t>
-      </w:r>
-      <w:proofErr w:type="spellStart"/>
-      <w:r>
-        <w:rPr>
-          <w:rFonts w:ascii="Open Sans" w:eastAsia="Times New Roman" w:hAnsi="Open Sans" w:cs="Open Sans"/>
-          <w:color w:val="000000"/>
-        </w:rPr>
-        <w:t>i.e</w:t>
-      </w:r>
-      <w:proofErr w:type="spellEnd"/>
-      <w:r>
-        <w:rPr>
-          <w:rFonts w:ascii="Open Sans" w:eastAsia="Times New Roman" w:hAnsi="Open Sans" w:cs="Open Sans"/>
-          <w:color w:val="000000"/>
-        </w:rPr>
-        <w:t xml:space="preserve"> whether a comment that quotes the submitter caused him to give delta to this </w:t>
-      </w:r>
-      <w:proofErr w:type="gramStart"/>
-      <w:r>
-        <w:rPr>
-          <w:rFonts w:ascii="Open Sans" w:eastAsia="Times New Roman" w:hAnsi="Open Sans" w:cs="Open Sans"/>
-          <w:color w:val="000000"/>
-        </w:rPr>
-        <w:t>comment.</w:t>
-      </w:r>
-      <w:proofErr w:type="gramEnd"/>
-      <w:r>
-        <w:rPr>
-          <w:rFonts w:ascii="Open Sans" w:eastAsia="Times New Roman" w:hAnsi="Open Sans" w:cs="Open Sans"/>
-          <w:color w:val="000000"/>
+      </w:pPr>
+      <w:r>
+        <w:rPr>
+          <w:rFonts w:ascii="Open Sans" w:eastAsia="Times New Roman" w:hAnsi="Open Sans" w:cs="Open Sans"/>
+          <w:color w:val="000000"/>
+        </w:rPr>
+        <w:t xml:space="preserve">On this data the ATE will be </w:t>
+      </w:r>
+      <w:r>
+        <w:rPr>
+          <w:rFonts w:ascii="Open Sans" w:eastAsia="Times New Roman" w:hAnsi="Open Sans" w:cs="Open Sans"/>
+          <w:color w:val="000000"/>
+        </w:rPr>
+        <w:t>measured.</w:t>
+      </w:r>
+    </w:p>
+    <w:p>
+      <w:pPr>
+        <w:spacing w:after="0" w:line="240" w:lineRule="auto"/>
+        <w:rPr>
+          <w:rFonts w:ascii="Open Sans" w:hAnsi="Open Sans"/>
+        </w:rPr>
+      </w:pPr>
+      <w:r>
+        <w:rPr>
+          <w:rFonts w:ascii="Open Sans" w:hAnsi="Open Sans" w:cs="Open Sans"/>
+          <w:u w:val="single"/>
+        </w:rPr>
+        <w:t>Features</w:t>
+      </w:r>
+      <w:r>
+        <w:rPr>
+          <w:rFonts w:ascii="Open Sans" w:hAnsi="Open Sans" w:cs="Open Sans"/>
+          <w:u w:val="single"/>
         </w:rPr>
         <w:t xml:space="preserve"> </w:t>
       </w:r>
-    </w:p>
-    <w:p>
-      <w:pPr>
-        <w:spacing w:before="100" w:beforeAutospacing="1" w:after="100" w:afterAutospacing="1" w:line="240" w:lineRule="auto"/>
-        <w:rPr>
-          <w:rFonts w:ascii="Open Sans" w:eastAsia="Times New Roman" w:hAnsi="Open Sans" w:cs="Open Sans"/>
-          <w:color w:val="000000"/>
+      <w:r>
+        <w:rPr>
+          <w:rFonts w:ascii="Open Sans" w:hAnsi="Open Sans" w:cs="Open Sans"/>
+          <w:b/>
+          <w:bCs/>
           <w:u w:val="single"/>
         </w:rPr>
-      </w:pPr>
-      <w:r>
-        <w:rPr>
-          <w:rFonts w:ascii="Open Sans" w:eastAsia="Times New Roman" w:hAnsi="Open Sans" w:cs="Open Sans"/>
-          <w:color w:val="000000"/>
-          <w:u w:val="single"/>
-        </w:rPr>
-        <w:t>Units:</w:t>
-      </w:r>
-      <w:r>
-        <w:rPr>
-          <w:rFonts w:ascii="Open Sans" w:eastAsia="Times New Roman" w:hAnsi="Open Sans" w:cs="Open Sans"/>
-          <w:color w:val="000000"/>
-        </w:rPr>
-        <w:t xml:space="preserve"> each unit will be a comment and its submission.</w:t>
+        <w:t>X</w:t>
+      </w:r>
+      <w:r>
+        <w:rPr>
+          <w:rFonts w:ascii="Open Sans" w:hAnsi="Open Sans" w:cs="Open Sans"/>
+        </w:rPr>
+        <w:t>:</w:t>
       </w:r>
     </w:p>
     <w:p>
       <w:pPr>
         <w:spacing w:after="0" w:line="240" w:lineRule="auto"/>
         <w:rPr>
-          <w:rFonts w:ascii="Open Sans" w:hAnsi="Open Sans" w:cs="Open Sans"/>
-        </w:rPr>
-      </w:pPr>
-      <w:r>
-        <w:rPr>
-          <w:rFonts w:ascii="Open Sans" w:hAnsi="Open Sans" w:cs="Open Sans"/>
-          <w:u w:val="single"/>
-        </w:rPr>
-        <w:t>Features:</w:t>
+          <w:rFonts w:ascii="Open Sans" w:hAnsi="Open Sans"/>
+        </w:rPr>
+      </w:pPr>
+      <w:r>
+        <w:rPr>
+          <w:rFonts w:ascii="Open Sans" w:hAnsi="Open Sans"/>
+        </w:rPr>
+        <w:t xml:space="preserve">Upon building the feature set, </w:t>
+      </w:r>
+      <w:r>
+        <w:rPr>
+          <w:rFonts w:ascii="Open Sans" w:hAnsi="Open Sans"/>
+        </w:rPr>
+        <w:t xml:space="preserve">a number of </w:t>
+      </w:r>
+      <w:r>
+        <w:rPr>
+          <w:rFonts w:ascii="Open Sans" w:hAnsi="Open Sans"/>
+        </w:rPr>
+        <w:t>principals were tried to be reflected:</w:t>
+      </w:r>
+    </w:p>
+    <w:p>
+      <w:pPr>
+        <w:pStyle w:val="ListParagraph"/>
+        <w:numPr>
+          <w:ilvl w:val="0"/>
+          <w:numId w:val="7"/>
+        </w:numPr>
+        <w:spacing w:after="0" w:line="240" w:lineRule="auto"/>
+        <w:rPr>
+          <w:rFonts w:ascii="Open Sans" w:hAnsi="Open Sans"/>
+        </w:rPr>
+      </w:pPr>
+      <w:r>
+        <w:rPr>
+          <w:rFonts w:ascii="Open Sans" w:hAnsi="Open Sans"/>
+        </w:rPr>
+        <w:t>Level of involvement by the submitter in the discourse.</w:t>
+      </w:r>
+    </w:p>
+    <w:p>
+      <w:pPr>
+        <w:pStyle w:val="ListParagraph"/>
+        <w:numPr>
+          <w:ilvl w:val="0"/>
+          <w:numId w:val="7"/>
+        </w:numPr>
+        <w:spacing w:after="0" w:line="240" w:lineRule="auto"/>
+        <w:rPr>
+          <w:rFonts w:ascii="Open Sans" w:hAnsi="Open Sans"/>
+        </w:rPr>
+      </w:pPr>
+      <w:r>
+        <w:rPr>
+          <w:rFonts w:ascii="Open Sans" w:hAnsi="Open Sans"/>
+        </w:rPr>
+        <w:t>E</w:t>
+      </w:r>
+      <w:r>
+        <w:rPr>
+          <w:rFonts w:ascii="Open Sans" w:hAnsi="Open Sans"/>
+        </w:rPr>
+        <w:t>nvi</w:t>
+      </w:r>
+      <w:r>
+        <w:rPr>
+          <w:rFonts w:ascii="Open Sans" w:hAnsi="Open Sans"/>
+        </w:rPr>
+        <w:t>ronmental and quantitative characteristics of the discourse.</w:t>
+      </w:r>
+    </w:p>
+    <w:p>
+      <w:pPr>
+        <w:pStyle w:val="ListParagraph"/>
+        <w:numPr>
+          <w:ilvl w:val="0"/>
+          <w:numId w:val="7"/>
+        </w:numPr>
+        <w:spacing w:after="0" w:line="240" w:lineRule="auto"/>
+        <w:rPr>
+          <w:rFonts w:ascii="Open Sans" w:hAnsi="Open Sans"/>
+        </w:rPr>
+      </w:pPr>
+      <w:r>
+        <w:rPr>
+          <w:rFonts w:ascii="Open Sans" w:hAnsi="Open Sans"/>
+        </w:rPr>
+        <w:t>Behavior of the submitter/commenter.</w:t>
+      </w:r>
+    </w:p>
+    <w:p>
+      <w:pPr>
+        <w:pStyle w:val="ListParagraph"/>
+        <w:numPr>
+          <w:ilvl w:val="0"/>
+          <w:numId w:val="7"/>
+        </w:numPr>
+        <w:spacing w:after="0" w:line="240" w:lineRule="auto"/>
+        <w:rPr>
+          <w:rFonts w:ascii="Open Sans" w:hAnsi="Open Sans"/>
+        </w:rPr>
+      </w:pPr>
+      <w:r>
+        <w:rPr>
+          <w:rFonts w:ascii="Open Sans" w:hAnsi="Open Sans"/>
+        </w:rPr>
+        <w:lastRenderedPageBreak/>
+        <w:t xml:space="preserve">Different textual signals. </w:t>
+      </w:r>
+    </w:p>
+    <w:p>
+      <w:pPr>
+        <w:spacing w:after="0" w:line="240" w:lineRule="auto"/>
+        <w:rPr>
+          <w:rFonts w:ascii="Open Sans" w:hAnsi="Open Sans" w:hint="cs"/>
+          <w:rtl/>
+        </w:rPr>
+      </w:pPr>
+      <w:r>
+        <w:rPr>
+          <w:rFonts w:ascii="Open Sans" w:hAnsi="Open Sans"/>
+        </w:rPr>
+        <w:t>All features were built on data prior to comment creation time, in order not to include post-treatment data.</w:t>
       </w:r>
     </w:p>
     <w:p>
@@ -1097,6 +1730,12 @@
         </w:rPr>
         <w:t>Length of the submission</w:t>
       </w:r>
+      <w:r>
+        <w:rPr>
+          <w:rFonts w:ascii="Open Sans" w:hAnsi="Open Sans" w:cs="Open Sans"/>
+        </w:rPr>
+        <w:t>.</w:t>
+      </w:r>
     </w:p>
     <w:p>
       <w:pPr>
@@ -1114,7 +1753,25 @@
         <w:rPr>
           <w:rFonts w:ascii="Open Sans" w:hAnsi="Open Sans" w:cs="Open Sans"/>
         </w:rPr>
-        <w:t>Length of the title</w:t>
+        <w:t xml:space="preserve">Length of the </w:t>
+      </w:r>
+      <w:r>
+        <w:rPr>
+          <w:rFonts w:ascii="Open Sans" w:hAnsi="Open Sans" w:cs="Open Sans"/>
+        </w:rPr>
+        <w:t xml:space="preserve">submissions’ </w:t>
+      </w:r>
+      <w:r>
+        <w:rPr>
+          <w:rFonts w:ascii="Open Sans" w:hAnsi="Open Sans" w:cs="Open Sans"/>
+        </w:rPr>
+        <w:t>title</w:t>
+      </w:r>
+      <w:r>
+        <w:rPr>
+          <w:rFonts w:ascii="Open Sans" w:hAnsi="Open Sans" w:cs="Open Sans"/>
+        </w:rPr>
+        <w:t>.</w:t>
       </w:r>
     </w:p>
     <w:p>
@@ -1135,6 +1792,12 @@
         </w:rPr>
         <w:t>Length of the comment</w:t>
       </w:r>
+      <w:r>
+        <w:rPr>
+          <w:rFonts w:ascii="Open Sans" w:hAnsi="Open Sans" w:cs="Open Sans"/>
+        </w:rPr>
+        <w:t>.</w:t>
+      </w:r>
     </w:p>
     <w:p>
       <w:pPr>
@@ -1152,7 +1815,13 @@
         <w:rPr>
           <w:rFonts w:ascii="Open Sans" w:hAnsi="Open Sans" w:cs="Open Sans"/>
         </w:rPr>
-        <w:t>Sentiment of the submission (http://text-processing.com/docs/sentiment.html)</w:t>
+        <w:t>Sentiment of the submission</w:t>
+      </w:r>
+      <w:r>
+        <w:rPr>
+          <w:rFonts w:ascii="Open Sans" w:hAnsi="Open Sans" w:cs="Open Sans"/>
+        </w:rPr>
+        <w:t>.</w:t>
       </w:r>
     </w:p>
     <w:p>
@@ -1173,6 +1842,12 @@
         </w:rPr>
         <w:t>Sentiment of the submission’s title</w:t>
       </w:r>
+      <w:r>
+        <w:rPr>
+          <w:rFonts w:ascii="Open Sans" w:hAnsi="Open Sans" w:cs="Open Sans"/>
+        </w:rPr>
+        <w:t>.</w:t>
+      </w:r>
     </w:p>
     <w:p>
       <w:pPr>
@@ -1192,6 +1867,12 @@
         </w:rPr>
         <w:t>Sentiment of the comment</w:t>
       </w:r>
+      <w:r>
+        <w:rPr>
+          <w:rFonts w:ascii="Open Sans" w:hAnsi="Open Sans" w:cs="Open Sans"/>
+        </w:rPr>
+        <w:t>.</w:t>
+      </w:r>
     </w:p>
     <w:p>
       <w:pPr>
@@ -1211,6 +1892,12 @@
         </w:rPr>
         <w:t>Cosine similarity between the Sentiment of the submission and the Sentiment of the comment</w:t>
       </w:r>
+      <w:r>
+        <w:rPr>
+          <w:rFonts w:ascii="Open Sans" w:hAnsi="Open Sans" w:cs="Open Sans"/>
+        </w:rPr>
+        <w:t>.</w:t>
+      </w:r>
     </w:p>
     <w:p>
       <w:pPr>
@@ -1230,6 +1917,12 @@
         </w:rPr>
         <w:t>Number of submissions that the submitter wrote</w:t>
       </w:r>
+      <w:r>
+        <w:rPr>
+          <w:rFonts w:ascii="Open Sans" w:hAnsi="Open Sans" w:cs="Open Sans"/>
+        </w:rPr>
+        <w:t>.</w:t>
+      </w:r>
     </w:p>
     <w:p>
       <w:pPr>
@@ -1249,6 +1942,12 @@
         </w:rPr>
         <w:t>Number of submissions that the comment author wrote</w:t>
       </w:r>
+      <w:r>
+        <w:rPr>
+          <w:rFonts w:ascii="Open Sans" w:hAnsi="Open Sans" w:cs="Open Sans"/>
+        </w:rPr>
+        <w:t>.</w:t>
+      </w:r>
     </w:p>
     <w:p>
       <w:pPr>
@@ -1268,6 +1967,12 @@
         </w:rPr>
         <w:t>Number of comments that the submitter wrote</w:t>
       </w:r>
+      <w:r>
+        <w:rPr>
+          <w:rFonts w:ascii="Open Sans" w:hAnsi="Open Sans" w:cs="Open Sans"/>
+        </w:rPr>
+        <w:t>.</w:t>
+      </w:r>
     </w:p>
     <w:p>
       <w:pPr>
@@ -1287,6 +1992,12 @@
         </w:rPr>
         <w:t>Number of comments that the comment author wrote</w:t>
       </w:r>
+      <w:r>
+        <w:rPr>
+          <w:rFonts w:ascii="Open Sans" w:hAnsi="Open Sans" w:cs="Open Sans"/>
+        </w:rPr>
+        <w:t>.</w:t>
+      </w:r>
     </w:p>
     <w:p>
       <w:pPr>
@@ -1304,7 +2015,89 @@
         <w:rPr>
           <w:rFonts w:ascii="Open Sans" w:hAnsi="Open Sans" w:cs="Open Sans"/>
         </w:rPr>
-        <w:t>Time between the submission and the comment</w:t>
+        <w:t>Cosine s</w:t>
+      </w:r>
+      <w:r>
+        <w:rPr>
+          <w:rFonts w:ascii="Open Sans" w:hAnsi="Open Sans" w:cs="Open Sans"/>
+        </w:rPr>
+        <w:t>imila</w:t>
+      </w:r>
+      <w:r>
+        <w:rPr>
+          <w:rFonts w:ascii="Open Sans" w:hAnsi="Open Sans" w:cs="Open Sans"/>
+        </w:rPr>
+        <w:t xml:space="preserve">rity between the submitter’s </w:t>
+      </w:r>
+      <w:r>
+        <w:rPr>
+          <w:rFonts w:ascii="Open Sans" w:hAnsi="Open Sans" w:cs="Open Sans"/>
+        </w:rPr>
+        <w:t xml:space="preserve">texts in l2 normalized </w:t>
+      </w:r>
+      <w:proofErr w:type="spellStart"/>
+      <w:r>
+        <w:rPr>
+          <w:rFonts w:ascii="Open Sans" w:hAnsi="Open Sans" w:cs="Open Sans"/>
+        </w:rPr>
+        <w:t>tfidf</w:t>
+      </w:r>
+      <w:proofErr w:type="spellEnd"/>
+      <w:r>
+        <w:rPr>
+          <w:rFonts w:ascii="Open Sans" w:hAnsi="Open Sans" w:cs="Open Sans"/>
+        </w:rPr>
+        <w:t xml:space="preserve"> representation</w:t>
+      </w:r>
+      <w:r>
+        <w:rPr>
+          <w:rFonts w:ascii="Open Sans" w:hAnsi="Open Sans" w:cs="Open Sans"/>
+        </w:rPr>
+        <w:t xml:space="preserve"> </w:t>
+      </w:r>
+      <w:r>
+        <w:rPr>
+          <w:rFonts w:ascii="Open Sans" w:hAnsi="Open Sans" w:cs="Open Sans"/>
+        </w:rPr>
+        <w:t>and the comment</w:t>
+      </w:r>
+      <w:r>
+        <w:rPr>
+          <w:rFonts w:ascii="Open Sans" w:hAnsi="Open Sans" w:cs="Open Sans"/>
+        </w:rPr>
+        <w:t>er’s text</w:t>
+      </w:r>
+      <w:r>
+        <w:rPr>
+          <w:rFonts w:ascii="Open Sans" w:hAnsi="Open Sans" w:cs="Open Sans"/>
+        </w:rPr>
+        <w:t xml:space="preserve">s </w:t>
+      </w:r>
+      <w:r>
+        <w:rPr>
+          <w:rFonts w:ascii="Open Sans" w:hAnsi="Open Sans" w:cs="Open Sans"/>
+        </w:rPr>
+        <w:t xml:space="preserve">in l2 normalized </w:t>
+      </w:r>
+      <w:proofErr w:type="spellStart"/>
+      <w:r>
+        <w:rPr>
+          <w:rFonts w:ascii="Open Sans" w:hAnsi="Open Sans" w:cs="Open Sans"/>
+        </w:rPr>
+        <w:t>tfidf</w:t>
+      </w:r>
+      <w:proofErr w:type="spellEnd"/>
+      <w:r>
+        <w:rPr>
+          <w:rFonts w:ascii="Open Sans" w:hAnsi="Open Sans" w:cs="Open Sans"/>
+        </w:rPr>
+        <w:t xml:space="preserve"> representation</w:t>
+      </w:r>
+      <w:r>
+        <w:rPr>
+          <w:rFonts w:ascii="Open Sans" w:hAnsi="Open Sans" w:cs="Open Sans"/>
+        </w:rPr>
+        <w:t xml:space="preserve"> in all of CMV.</w:t>
       </w:r>
     </w:p>
     <w:p>
@@ -1323,21 +2116,13 @@
         <w:rPr>
           <w:rFonts w:ascii="Open Sans" w:hAnsi="Open Sans" w:cs="Open Sans"/>
         </w:rPr>
-        <w:t xml:space="preserve">Similarity between the submission and the comment – the </w:t>
-      </w:r>
-      <w:proofErr w:type="spellStart"/>
-      <w:r>
-        <w:rPr>
-          <w:rFonts w:ascii="Open Sans" w:hAnsi="Open Sans" w:cs="Open Sans"/>
-        </w:rPr>
-        <w:t>idf</w:t>
-      </w:r>
-      <w:proofErr w:type="spellEnd"/>
-      <w:r>
-        <w:rPr>
-          <w:rFonts w:ascii="Open Sans" w:hAnsi="Open Sans" w:cs="Open Sans"/>
-        </w:rPr>
-        <w:t xml:space="preserve"> from all the data – maybe 2 features</w:t>
+        <w:t>% of the Adjective in the comment</w:t>
+      </w:r>
+      <w:r>
+        <w:rPr>
+          <w:rFonts w:ascii="Open Sans" w:hAnsi="Open Sans" w:cs="Open Sans"/>
+        </w:rPr>
+        <w:t>.</w:t>
       </w:r>
     </w:p>
     <w:p>
@@ -1356,20 +2141,7 @@
         <w:rPr>
           <w:rFonts w:ascii="Open Sans" w:hAnsi="Open Sans" w:cs="Open Sans"/>
         </w:rPr>
-        <w:t xml:space="preserve">% of the Adjective in the comment- kind of </w:t>
-      </w:r>
-      <w:r>
-        <w:rPr>
-          <w:rFonts w:ascii="Arial" w:hAnsi="Arial" w:cs="Arial" w:hint="cs"/>
-          <w:rtl/>
-        </w:rPr>
-        <w:t>רגש</w:t>
-      </w:r>
-      <w:r>
-        <w:rPr>
-          <w:rFonts w:ascii="Open Sans" w:hAnsi="Open Sans" w:cs="Open Sans"/>
-        </w:rPr>
-        <w:t xml:space="preserve"> in these POS</w:t>
+        <w:t xml:space="preserve">Topic modeling feature </w:t>
       </w:r>
     </w:p>
     <w:p>
@@ -1388,8 +2160,25 @@
         <w:rPr>
           <w:rFonts w:ascii="Open Sans" w:hAnsi="Open Sans" w:cs="Open Sans"/>
         </w:rPr>
-        <w:lastRenderedPageBreak/>
-        <w:t>Topic modeling – give any word its topic – give the sentence the topic with the highest dist. Of its words.</w:t>
+        <w:t xml:space="preserve">If this is the first comment of this user </w:t>
+      </w:r>
+      <w:r>
+        <w:rPr>
+          <w:rFonts w:ascii="Open Sans" w:hAnsi="Open Sans" w:cs="Open Sans"/>
+        </w:rPr>
+        <w:t>in</w:t>
+      </w:r>
+      <w:r>
+        <w:rPr>
+          <w:rFonts w:ascii="Open Sans" w:hAnsi="Open Sans" w:cs="Open Sans"/>
+        </w:rPr>
+        <w:t xml:space="preserve"> this submission</w:t>
+      </w:r>
+      <w:r>
+        <w:rPr>
+          <w:rFonts w:ascii="Open Sans" w:hAnsi="Open Sans" w:cs="Open Sans"/>
+        </w:rPr>
+        <w:t>.</w:t>
       </w:r>
     </w:p>
     <w:p>
@@ -1408,7 +2197,13 @@
         <w:rPr>
           <w:rFonts w:ascii="Open Sans" w:hAnsi="Open Sans" w:cs="Open Sans"/>
         </w:rPr>
-        <w:t>If this is the first comment of this user to this submission</w:t>
+        <w:t>Number of comments of this user in this submission until the unit</w:t>
+      </w:r>
+      <w:r>
+        <w:rPr>
+          <w:rFonts w:ascii="Open Sans" w:hAnsi="Open Sans" w:cs="Open Sans"/>
+        </w:rPr>
+        <w:t xml:space="preserve"> UTC.</w:t>
       </w:r>
     </w:p>
     <w:p>
@@ -1427,7 +2222,13 @@
         <w:rPr>
           <w:rFonts w:ascii="Open Sans" w:hAnsi="Open Sans" w:cs="Open Sans"/>
         </w:rPr>
-        <w:t>Number of comments of this user in this submission until the unit</w:t>
+        <w:t>Time between the submission and the comment</w:t>
+      </w:r>
+      <w:r>
+        <w:rPr>
+          <w:rFonts w:ascii="Open Sans" w:hAnsi="Open Sans" w:cs="Open Sans"/>
+        </w:rPr>
+        <w:t>.</w:t>
       </w:r>
     </w:p>
     <w:p>
@@ -1446,7 +2247,13 @@
         <w:rPr>
           <w:rFonts w:ascii="Open Sans" w:hAnsi="Open Sans" w:cs="Open Sans"/>
         </w:rPr>
-        <w:t>Time between the submission and the first comment - Time between the submission and the comment (this unit)</w:t>
+        <w:t>Time between the submission and the first comment</w:t>
+      </w:r>
+      <w:r>
+        <w:rPr>
+          <w:rFonts w:ascii="Open Sans" w:hAnsi="Open Sans" w:cs="Open Sans"/>
+        </w:rPr>
+        <w:t>.</w:t>
       </w:r>
     </w:p>
     <w:p>
@@ -1465,7 +2272,35 @@
         <w:rPr>
           <w:rFonts w:ascii="Open Sans" w:hAnsi="Open Sans" w:cs="Open Sans"/>
         </w:rPr>
-        <w:t>Number of times the submitter responded to the comment user in this submission</w:t>
+        <w:t xml:space="preserve">Time between the </w:t>
+      </w:r>
+      <w:r>
+        <w:rPr>
+          <w:rFonts w:ascii="Open Sans" w:hAnsi="Open Sans" w:cs="Open Sans"/>
+        </w:rPr>
+        <w:t>first comment</w:t>
+      </w:r>
+      <w:r>
+        <w:rPr>
+          <w:rFonts w:ascii="Open Sans" w:hAnsi="Open Sans" w:cs="Open Sans"/>
+        </w:rPr>
+        <w:t xml:space="preserve"> and the comment</w:t>
+      </w:r>
+      <w:r>
+        <w:rPr>
+          <w:rFonts w:ascii="Open Sans" w:hAnsi="Open Sans" w:cs="Open Sans"/>
+          <w:b/>
+          <w:bCs/>
+        </w:rPr>
+        <w:t>.</w:t>
+      </w:r>
+      <w:r>
+        <w:rPr>
+          <w:rFonts w:ascii="Open Sans" w:hAnsi="Open Sans" w:cs="Open Sans"/>
+          <w:b/>
+          <w:bCs/>
+        </w:rPr>
+        <w:t xml:space="preserve"> </w:t>
       </w:r>
     </w:p>
     <w:p>
@@ -1484,7 +2319,7 @@
         <w:rPr>
           <w:rFonts w:ascii="Open Sans" w:hAnsi="Open Sans" w:cs="Open Sans"/>
         </w:rPr>
-        <w:t>Number of times the submitter responded in total</w:t>
+        <w:t>Ratio of features 17 &amp; 18.</w:t>
       </w:r>
     </w:p>
     <w:p>
@@ -1503,7 +2338,13 @@
         <w:rPr>
           <w:rFonts w:ascii="Open Sans" w:hAnsi="Open Sans" w:cs="Open Sans"/>
         </w:rPr>
-        <w:t>Number of times the submitter responded to the comment user in this submission/number of comments to the submission</w:t>
+        <w:t>Number of times the submitter responded to the comment user in this submission</w:t>
+      </w:r>
+      <w:r>
+        <w:rPr>
+          <w:rFonts w:ascii="Open Sans" w:hAnsi="Open Sans" w:cs="Open Sans"/>
+        </w:rPr>
+        <w:t>.</w:t>
       </w:r>
     </w:p>
     <w:p>
@@ -1522,7 +2363,13 @@
         <w:rPr>
           <w:rFonts w:ascii="Open Sans" w:hAnsi="Open Sans" w:cs="Open Sans"/>
         </w:rPr>
-        <w:t>Number of times the submitter responded to the comment user in this submission/ Number of times the submitter responded in total</w:t>
+        <w:t>Number of times the submitter responded in total</w:t>
+      </w:r>
+      <w:r>
+        <w:rPr>
+          <w:rFonts w:ascii="Open Sans" w:hAnsi="Open Sans" w:cs="Open Sans"/>
+        </w:rPr>
+        <w:t>.</w:t>
       </w:r>
     </w:p>
     <w:p>
@@ -1541,7 +2388,25 @@
         <w:rPr>
           <w:rFonts w:ascii="Open Sans" w:hAnsi="Open Sans" w:cs="Open Sans"/>
         </w:rPr>
-        <w:t>Number of times the submitter responded in total/ number of comments to the submission</w:t>
+        <w:t>Number of times the submitter responded to the comment user in this submission/</w:t>
+      </w:r>
+      <w:r>
+        <w:rPr>
+          <w:rFonts w:ascii="Open Sans" w:hAnsi="Open Sans" w:cs="Open Sans"/>
+        </w:rPr>
+        <w:t xml:space="preserve">total </w:t>
+      </w:r>
+      <w:r>
+        <w:rPr>
+          <w:rFonts w:ascii="Open Sans" w:hAnsi="Open Sans" w:cs="Open Sans"/>
+        </w:rPr>
+        <w:t>number of comments to the submission</w:t>
+      </w:r>
+      <w:r>
+        <w:rPr>
+          <w:rFonts w:ascii="Open Sans" w:hAnsi="Open Sans" w:cs="Open Sans"/>
+        </w:rPr>
+        <w:t>.</w:t>
       </w:r>
     </w:p>
     <w:p>
@@ -1560,7 +2425,13 @@
         <w:rPr>
           <w:rFonts w:ascii="Open Sans" w:hAnsi="Open Sans" w:cs="Open Sans"/>
         </w:rPr>
-        <w:t>The seniority of the commenter in change my view (how many days passed since his first comment in the data)</w:t>
+        <w:t>Number of times the submitter responded to the comment user in this submission/ Number of times the submitter responded in total</w:t>
+      </w:r>
+      <w:r>
+        <w:rPr>
+          <w:rFonts w:ascii="Open Sans" w:hAnsi="Open Sans" w:cs="Open Sans"/>
+        </w:rPr>
+        <w:t>.</w:t>
       </w:r>
     </w:p>
     <w:p>
@@ -1579,7 +2450,13 @@
         <w:rPr>
           <w:rFonts w:ascii="Open Sans" w:hAnsi="Open Sans" w:cs="Open Sans"/>
         </w:rPr>
-        <w:t>The seniority of the submitter in change my view (how many days passed since his first comment in the data)</w:t>
+        <w:t>Number of times the submitter responded in total/ number of comments to the submission</w:t>
+      </w:r>
+      <w:r>
+        <w:rPr>
+          <w:rFonts w:ascii="Open Sans" w:hAnsi="Open Sans" w:cs="Open Sans"/>
+        </w:rPr>
+        <w:t>.</w:t>
       </w:r>
     </w:p>
     <w:p>
@@ -1596,178 +2473,15 @@
       </w:pPr>
       <w:r>
         <w:rPr>
-          <w:rFonts w:ascii="Arial" w:hAnsi="Arial" w:cs="Arial" w:hint="cs"/>
-          <w:rtl/>
-        </w:rPr>
-        <w:t>דני</w:t>
-      </w:r>
-      <w:r>
-        <w:rPr>
-          <w:rFonts w:ascii="Open Sans" w:hAnsi="Open Sans" w:cs="Open Sans"/>
-          <w:rtl/>
-        </w:rPr>
-        <w:t xml:space="preserve"> </w:t>
-      </w:r>
-      <w:r>
-        <w:rPr>
-          <w:rFonts w:ascii="Arial" w:hAnsi="Arial" w:cs="Arial" w:hint="cs"/>
-          <w:rtl/>
-        </w:rPr>
-        <w:t>יוגטמה</w:t>
-      </w:r>
-      <w:r>
-        <w:rPr>
-          <w:rFonts w:ascii="Open Sans" w:hAnsi="Open Sans" w:cs="Open Sans"/>
-          <w:rtl/>
-        </w:rPr>
-        <w:t xml:space="preserve"> </w:t>
-      </w:r>
-      <w:r>
-        <w:rPr>
-          <w:rFonts w:ascii="Arial" w:hAnsi="Arial" w:cs="Arial" w:hint="cs"/>
-          <w:rtl/>
-        </w:rPr>
-        <w:t>עשה</w:t>
-      </w:r>
-      <w:r>
-        <w:rPr>
-          <w:rFonts w:ascii="Open Sans" w:hAnsi="Open Sans" w:cs="Open Sans"/>
-          <w:rtl/>
-        </w:rPr>
-        <w:t xml:space="preserve"> </w:t>
-      </w:r>
-      <w:r>
-        <w:rPr>
-          <w:rFonts w:ascii="Arial" w:hAnsi="Arial" w:cs="Arial" w:hint="cs"/>
-          <w:rtl/>
-        </w:rPr>
-        <w:t>עבודה</w:t>
-      </w:r>
-      <w:r>
-        <w:rPr>
-          <w:rFonts w:ascii="Open Sans" w:hAnsi="Open Sans" w:cs="Open Sans"/>
-          <w:rtl/>
-        </w:rPr>
-        <w:t xml:space="preserve"> </w:t>
-      </w:r>
-      <w:r>
-        <w:rPr>
-          <w:rFonts w:ascii="Arial" w:hAnsi="Arial" w:cs="Arial" w:hint="cs"/>
-          <w:rtl/>
-        </w:rPr>
-        <w:t>על</w:t>
-      </w:r>
-      <w:r>
-        <w:rPr>
-          <w:rFonts w:ascii="Open Sans" w:hAnsi="Open Sans" w:cs="Open Sans"/>
-          <w:rtl/>
-        </w:rPr>
-        <w:t xml:space="preserve"> </w:t>
-      </w:r>
-      <w:r>
-        <w:rPr>
-          <w:rFonts w:ascii="Arial" w:hAnsi="Arial" w:cs="Arial" w:hint="cs"/>
-          <w:rtl/>
-        </w:rPr>
-        <w:t>טקסט</w:t>
-      </w:r>
-      <w:r>
-        <w:rPr>
-          <w:rFonts w:ascii="Open Sans" w:hAnsi="Open Sans" w:cs="Open Sans"/>
-          <w:rtl/>
-        </w:rPr>
-        <w:t xml:space="preserve"> </w:t>
-      </w:r>
-      <w:r>
-        <w:rPr>
-          <w:rFonts w:ascii="Arial" w:hAnsi="Arial" w:cs="Arial" w:hint="cs"/>
-          <w:rtl/>
-        </w:rPr>
-        <w:t>קלאסיפיקיישן</w:t>
-      </w:r>
-      <w:r>
-        <w:rPr>
-          <w:rFonts w:ascii="Open Sans" w:hAnsi="Open Sans" w:cs="Open Sans"/>
-          <w:rtl/>
-        </w:rPr>
-        <w:t xml:space="preserve">- </w:t>
-      </w:r>
-      <w:r>
-        <w:rPr>
-          <w:rFonts w:ascii="Arial" w:hAnsi="Arial" w:cs="Arial" w:hint="cs"/>
-          <w:rtl/>
-        </w:rPr>
-        <w:t>להסתכל</w:t>
-      </w:r>
-      <w:r>
-        <w:rPr>
-          <w:rFonts w:ascii="Open Sans" w:hAnsi="Open Sans" w:cs="Open Sans"/>
-          <w:rtl/>
-        </w:rPr>
-        <w:t xml:space="preserve"> </w:t>
-      </w:r>
-      <w:r>
-        <w:rPr>
-          <w:rFonts w:ascii="Arial" w:hAnsi="Arial" w:cs="Arial" w:hint="cs"/>
-          <w:rtl/>
-        </w:rPr>
-        <w:t>מה</w:t>
-      </w:r>
-      <w:r>
-        <w:rPr>
-          <w:rFonts w:ascii="Open Sans" w:hAnsi="Open Sans" w:cs="Open Sans"/>
-          <w:rtl/>
-        </w:rPr>
-        <w:t xml:space="preserve"> </w:t>
-      </w:r>
-      <w:r>
-        <w:rPr>
-          <w:rFonts w:ascii="Arial" w:hAnsi="Arial" w:cs="Arial" w:hint="cs"/>
-          <w:rtl/>
-        </w:rPr>
-        <w:t>הפיצ</w:t>
-      </w:r>
-      <w:r>
-        <w:rPr>
-          <w:rFonts w:ascii="Open Sans" w:hAnsi="Open Sans" w:cs="Open Sans"/>
-          <w:rtl/>
-        </w:rPr>
-        <w:t>'</w:t>
-      </w:r>
-      <w:r>
-        <w:rPr>
-          <w:rFonts w:ascii="Arial" w:hAnsi="Arial" w:cs="Arial" w:hint="cs"/>
-          <w:rtl/>
-        </w:rPr>
-        <w:t>רים</w:t>
-      </w:r>
-      <w:r>
-        <w:rPr>
-          <w:rFonts w:ascii="Open Sans" w:hAnsi="Open Sans" w:cs="Open Sans"/>
-          <w:rtl/>
-        </w:rPr>
-        <w:t xml:space="preserve"> </w:t>
-      </w:r>
-      <w:r>
-        <w:rPr>
-          <w:rFonts w:ascii="Arial" w:hAnsi="Arial" w:cs="Arial" w:hint="cs"/>
-          <w:rtl/>
-        </w:rPr>
-        <w:t>שהשתמש</w:t>
-      </w:r>
-      <w:r>
-        <w:rPr>
-          <w:rFonts w:ascii="Open Sans" w:hAnsi="Open Sans" w:cs="Open Sans"/>
-          <w:rtl/>
-        </w:rPr>
-        <w:t xml:space="preserve"> </w:t>
-      </w:r>
-      <w:r>
-        <w:rPr>
-          <w:rFonts w:ascii="Arial" w:hAnsi="Arial" w:cs="Arial" w:hint="cs"/>
-          <w:rtl/>
-        </w:rPr>
-        <w:t>בהם</w:t>
+          <w:rFonts w:ascii="Open Sans" w:hAnsi="Open Sans" w:cs="Open Sans"/>
+        </w:rPr>
+        <w:t>The seniority of the commenter in change my view (how many days passed since his first comment in the data)</w:t>
+      </w:r>
+      <w:r>
+        <w:rPr>
+          <w:rFonts w:ascii="Open Sans" w:hAnsi="Open Sans" w:cs="Open Sans"/>
+        </w:rPr>
+        <w:t>.</w:t>
       </w:r>
     </w:p>
     <w:p>
@@ -1782,19 +2496,17 @@
           <w:rFonts w:ascii="Open Sans" w:hAnsi="Open Sans" w:cs="Open Sans"/>
         </w:rPr>
       </w:pPr>
-      <w:proofErr w:type="spellStart"/>
-      <w:r>
-        <w:rPr>
-          <w:rFonts w:ascii="Open Sans" w:hAnsi="Open Sans" w:cs="Open Sans"/>
-        </w:rPr>
-        <w:t>noah</w:t>
-      </w:r>
-      <w:proofErr w:type="spellEnd"/>
-      <w:r>
-        <w:rPr>
-          <w:rFonts w:ascii="Open Sans" w:hAnsi="Open Sans" w:cs="Open Sans"/>
-        </w:rPr>
-        <w:t xml:space="preserve"> smith -NLP for social science</w:t>
+      <w:r>
+        <w:rPr>
+          <w:rFonts w:ascii="Open Sans" w:hAnsi="Open Sans" w:cs="Open Sans"/>
+        </w:rPr>
+        <w:t>The seniority of the submitter in change my view (how many days passed since his first comment in the data)</w:t>
+      </w:r>
+      <w:r>
+        <w:rPr>
+          <w:rFonts w:ascii="Open Sans" w:hAnsi="Open Sans" w:cs="Open Sans"/>
+        </w:rPr>
+        <w:t>.</w:t>
       </w:r>
     </w:p>
     <w:p>
@@ -1809,155 +2521,18 @@
     <w:p>
       <w:pPr>
         <w:rPr>
-          <w:rFonts w:ascii="Open Sans" w:hAnsi="Open Sans"/>
-        </w:rPr>
-      </w:pPr>
-    </w:p>
-    <w:p>
-      <w:pPr>
-        <w:rPr>
-          <w:rFonts w:ascii="Open Sans" w:hAnsi="Open Sans"/>
-        </w:rPr>
-      </w:pPr>
-    </w:p>
-    <w:p>
-      <w:pPr>
-        <w:rPr>
-          <w:rFonts w:ascii="Open Sans" w:hAnsi="Open Sans"/>
-        </w:rPr>
-      </w:pPr>
-    </w:p>
-    <w:p>
-      <w:pPr>
-        <w:rPr>
-          <w:rFonts w:ascii="Open Sans" w:hAnsi="Open Sans"/>
-        </w:rPr>
-      </w:pPr>
-    </w:p>
-    <w:p>
-      <w:pPr>
-        <w:rPr>
-          <w:rFonts w:ascii="Open Sans" w:hAnsi="Open Sans"/>
-        </w:rPr>
-      </w:pPr>
-    </w:p>
-    <w:p>
-      <w:pPr>
-        <w:pStyle w:val="ListParagraph"/>
-        <w:numPr>
-          <w:ilvl w:val="0"/>
-          <w:numId w:val="1"/>
-        </w:numPr>
-        <w:rPr>
           <w:rFonts w:ascii="Open Sans" w:hAnsi="Open Sans" w:cs="Open Sans"/>
           <w:highlight w:val="yellow"/>
         </w:rPr>
       </w:pPr>
-      <w:r>
+    </w:p>
+    <w:p>
+      <w:pPr>
         <w:rPr>
           <w:rFonts w:ascii="Open Sans" w:hAnsi="Open Sans" w:cs="Open Sans"/>
           <w:highlight w:val="yellow"/>
         </w:rPr>
-        <w:t>Model</w:t>
-      </w:r>
-    </w:p>
-    <w:p>
-      <w:pPr>
-        <w:rPr>
-          <w:rFonts w:ascii="Open Sans" w:hAnsi="Open Sans" w:cs="Open Sans"/>
-          <w:highlight w:val="yellow"/>
-        </w:rPr>
-      </w:pPr>
-      <w:r>
-        <w:rPr>
-          <w:rFonts w:ascii="Open Sans" w:hAnsi="Open Sans" w:cs="Open Sans"/>
-          <w:highlight w:val="yellow"/>
-        </w:rPr>
-        <w:t>Outcome</w:t>
-      </w:r>
-    </w:p>
-    <w:p>
-      <w:pPr>
-        <w:rPr>
-          <w:rFonts w:ascii="Open Sans" w:hAnsi="Open Sans" w:cs="Open Sans"/>
-          <w:highlight w:val="yellow"/>
-        </w:rPr>
-      </w:pPr>
-      <w:r>
-        <w:rPr>
-          <w:rFonts w:ascii="Open Sans" w:hAnsi="Open Sans" w:cs="Open Sans"/>
-          <w:highlight w:val="yellow"/>
-        </w:rPr>
-        <w:t>Features</w:t>
-      </w:r>
-    </w:p>
-    <w:p>
-      <w:pPr>
-        <w:rPr>
-          <w:rFonts w:ascii="Open Sans" w:hAnsi="Open Sans" w:cs="Open Sans"/>
-          <w:highlight w:val="yellow"/>
-        </w:rPr>
-      </w:pPr>
-      <w:r>
-        <w:rPr>
-          <w:rFonts w:ascii="Open Sans" w:hAnsi="Open Sans" w:cs="Open Sans"/>
-          <w:highlight w:val="yellow"/>
-        </w:rPr>
-        <w:t>Current treatment</w:t>
-      </w:r>
-    </w:p>
-    <w:p>
-      <w:pPr>
-        <w:rPr>
-          <w:rFonts w:ascii="Open Sans" w:hAnsi="Open Sans" w:cs="Open Sans"/>
-          <w:highlight w:val="yellow"/>
-        </w:rPr>
-      </w:pPr>
-      <w:r>
-        <w:rPr>
-          <w:rFonts w:ascii="Open Sans" w:hAnsi="Open Sans" w:cs="Open Sans"/>
-          <w:highlight w:val="yellow"/>
-        </w:rPr>
-        <w:t xml:space="preserve">Purpose – good enough model, enable measuring ate of one of </w:t>
-      </w:r>
-      <w:proofErr w:type="spellStart"/>
-      <w:proofErr w:type="gramStart"/>
-      <w:r>
-        <w:rPr>
-          <w:rFonts w:ascii="Open Sans" w:hAnsi="Open Sans" w:cs="Open Sans"/>
-          <w:highlight w:val="yellow"/>
-        </w:rPr>
-        <w:t>it’s</w:t>
-      </w:r>
-      <w:proofErr w:type="spellEnd"/>
-      <w:proofErr w:type="gramEnd"/>
-      <w:r>
-        <w:rPr>
-          <w:rFonts w:ascii="Open Sans" w:hAnsi="Open Sans" w:cs="Open Sans"/>
-          <w:highlight w:val="yellow"/>
-        </w:rPr>
-        <w:t xml:space="preserve"> features – the treatment</w:t>
-      </w:r>
-    </w:p>
-    <w:p>
-      <w:pPr>
-        <w:pStyle w:val="ListParagraph"/>
-        <w:numPr>
-          <w:ilvl w:val="0"/>
-          <w:numId w:val="1"/>
-        </w:numPr>
-        <w:rPr>
-          <w:rFonts w:ascii="Open Sans" w:hAnsi="Open Sans" w:cs="Open Sans"/>
-          <w:highlight w:val="yellow"/>
-        </w:rPr>
-      </w:pPr>
-      <w:r>
-        <w:rPr>
-          <w:rFonts w:ascii="Open Sans" w:hAnsi="Open Sans" w:cs="Open Sans"/>
-          <w:highlight w:val="yellow"/>
-        </w:rPr>
-        <w:t>Causal question</w:t>
-      </w:r>
+      </w:pPr>
     </w:p>
     <w:p>
       <w:pPr>
@@ -1983,6 +2558,7 @@
           <w:bCs/>
           <w:highlight w:val="yellow"/>
         </w:rPr>
+        <w:lastRenderedPageBreak/>
         <w:t xml:space="preserve">Code modules – </w:t>
       </w:r>
     </w:p>
@@ -2015,17 +2591,8 @@
           <w:rFonts w:ascii="Open Sans" w:hAnsi="Open Sans" w:cs="Open Sans"/>
           <w:highlight w:val="yellow"/>
         </w:rPr>
-        <w:lastRenderedPageBreak/>
         <w:t>Logic highlight</w:t>
       </w:r>
-    </w:p>
-    <w:p>
-      <w:pPr>
-        <w:rPr>
-          <w:rFonts w:ascii="Open Sans" w:hAnsi="Open Sans" w:cs="Open Sans"/>
-          <w:highlight w:val="yellow"/>
-        </w:rPr>
-      </w:pPr>
     </w:p>
     <w:p>
       <w:pPr>
@@ -2045,92 +2612,6 @@
         </w:rPr>
         <w:t>Results</w:t>
       </w:r>
-    </w:p>
-    <w:p>
-      <w:pPr>
-        <w:rPr>
-          <w:rFonts w:ascii="Open Sans" w:hAnsi="Open Sans" w:cs="Open Sans"/>
-          <w:b/>
-          <w:bCs/>
-          <w:highlight w:val="yellow"/>
-        </w:rPr>
-      </w:pPr>
-    </w:p>
-    <w:p>
-      <w:pPr>
-        <w:rPr>
-          <w:rFonts w:ascii="Open Sans" w:hAnsi="Open Sans" w:cs="Open Sans"/>
-          <w:b/>
-          <w:bCs/>
-          <w:highlight w:val="yellow"/>
-        </w:rPr>
-      </w:pPr>
-      <w:r>
-        <w:rPr>
-          <w:rFonts w:ascii="Open Sans" w:hAnsi="Open Sans" w:cs="Open Sans"/>
-          <w:b/>
-          <w:bCs/>
-          <w:highlight w:val="yellow"/>
-        </w:rPr>
-        <w:t>Difficulties</w:t>
-      </w:r>
-    </w:p>
-    <w:p>
-      <w:pPr>
-        <w:rPr>
-          <w:rFonts w:ascii="Open Sans" w:hAnsi="Open Sans" w:cs="Open Sans"/>
-          <w:highlight w:val="yellow"/>
-        </w:rPr>
-      </w:pPr>
-      <w:r>
-        <w:rPr>
-          <w:rFonts w:ascii="Open Sans" w:hAnsi="Open Sans" w:cs="Open Sans"/>
-          <w:highlight w:val="yellow"/>
-        </w:rPr>
-        <w:t>Scraping</w:t>
-      </w:r>
-    </w:p>
-    <w:p>
-      <w:pPr>
-        <w:rPr>
-          <w:rFonts w:ascii="Open Sans" w:hAnsi="Open Sans" w:cs="Open Sans"/>
-          <w:highlight w:val="yellow"/>
-        </w:rPr>
-      </w:pPr>
-      <w:r>
-        <w:rPr>
-          <w:rFonts w:ascii="Open Sans" w:hAnsi="Open Sans" w:cs="Open Sans"/>
-          <w:highlight w:val="yellow"/>
-        </w:rPr>
-        <w:t>Runtime</w:t>
-      </w:r>
-    </w:p>
-    <w:p>
-      <w:pPr>
-        <w:rPr>
-          <w:rFonts w:ascii="Open Sans" w:hAnsi="Open Sans" w:cs="Open Sans"/>
-          <w:highlight w:val="yellow"/>
-        </w:rPr>
-      </w:pPr>
-      <w:proofErr w:type="gramStart"/>
-      <w:r>
-        <w:rPr>
-          <w:rFonts w:ascii="Open Sans" w:hAnsi="Open Sans" w:cs="Open Sans"/>
-          <w:highlight w:val="yellow"/>
-        </w:rPr>
-        <w:t>data</w:t>
-      </w:r>
-      <w:proofErr w:type="gramEnd"/>
-    </w:p>
-    <w:p>
-      <w:pPr>
-        <w:rPr>
-          <w:rFonts w:ascii="Open Sans" w:hAnsi="Open Sans" w:cs="Open Sans"/>
-          <w:b/>
-          <w:bCs/>
-          <w:highlight w:val="yellow"/>
-        </w:rPr>
-      </w:pPr>
     </w:p>
     <w:p>
       <w:pPr>
@@ -2531,6 +3012,231 @@
     </w:lvl>
   </w:abstractNum>
   <w:abstractNum w:abstractNumId="2" w15:restartNumberingAfterBreak="0">
+    <w:nsid w:val="2E9F439B"/>
+    <w:multiLevelType w:val="hybridMultilevel"/>
+    <w:tmpl w:val="FAEA8B6C"/>
+    <w:lvl w:ilvl="0" w:tplc="96E2CDF6">
+      <w:numFmt w:val="bullet"/>
+      <w:lvlText w:val="-"/>
+      <w:lvlJc w:val="left"/>
+      <w:pPr>
+        <w:ind w:left="720" w:hanging="360"/>
+      </w:pPr>
+      <w:rPr>
+        <w:rFonts w:ascii="Open Sans" w:eastAsia="Times New Roman" w:hAnsi="Open Sans" w:cs="Open Sans" w:hint="default"/>
+      </w:rPr>
+    </w:lvl>
+    <w:lvl w:ilvl="1" w:tplc="04090003" w:tentative="1">
+      <w:start w:val="1"/>
+      <w:numFmt w:val="bullet"/>
+      <w:lvlText w:val="o"/>
+      <w:lvlJc w:val="left"/>
+      <w:pPr>
+        <w:ind w:left="1440" w:hanging="360"/>
+      </w:pPr>
+      <w:rPr>
+        <w:rFonts w:ascii="Courier New" w:hAnsi="Courier New" w:cs="Courier New" w:hint="default"/>
+      </w:rPr>
+    </w:lvl>
+    <w:lvl w:ilvl="2" w:tplc="04090005" w:tentative="1">
+      <w:start w:val="1"/>
+      <w:numFmt w:val="bullet"/>
+      <w:lvlText w:val=""/>
+      <w:lvlJc w:val="left"/>
+      <w:pPr>
+        <w:ind w:left="2160" w:hanging="360"/>
+      </w:pPr>
+      <w:rPr>
+        <w:rFonts w:ascii="Wingdings" w:hAnsi="Wingdings" w:hint="default"/>
+      </w:rPr>
+    </w:lvl>
+    <w:lvl w:ilvl="3" w:tplc="04090001" w:tentative="1">
+      <w:start w:val="1"/>
+      <w:numFmt w:val="bullet"/>
+      <w:lvlText w:val=""/>
+      <w:lvlJc w:val="left"/>
+      <w:pPr>
+        <w:ind w:left="2880" w:hanging="360"/>
+      </w:pPr>
+      <w:rPr>
+        <w:rFonts w:ascii="Symbol" w:hAnsi="Symbol" w:hint="default"/>
+      </w:rPr>
+    </w:lvl>
+    <w:lvl w:ilvl="4" w:tplc="04090003" w:tentative="1">
+      <w:start w:val="1"/>
+      <w:numFmt w:val="bullet"/>
+      <w:lvlText w:val="o"/>
+      <w:lvlJc w:val="left"/>
+      <w:pPr>
+        <w:ind w:left="3600" w:hanging="360"/>
+      </w:pPr>
+      <w:rPr>
+        <w:rFonts w:ascii="Courier New" w:hAnsi="Courier New" w:cs="Courier New" w:hint="default"/>
+      </w:rPr>
+    </w:lvl>
+    <w:lvl w:ilvl="5" w:tplc="04090005" w:tentative="1">
+      <w:start w:val="1"/>
+      <w:numFmt w:val="bullet"/>
+      <w:lvlText w:val=""/>
+      <w:lvlJc w:val="left"/>
+      <w:pPr>
+        <w:ind w:left="4320" w:hanging="360"/>
+      </w:pPr>
+      <w:rPr>
+        <w:rFonts w:ascii="Wingdings" w:hAnsi="Wingdings" w:hint="default"/>
+      </w:rPr>
+    </w:lvl>
+    <w:lvl w:ilvl="6" w:tplc="04090001" w:tentative="1">
+      <w:start w:val="1"/>
+      <w:numFmt w:val="bullet"/>
+      <w:lvlText w:val=""/>
+      <w:lvlJc w:val="left"/>
+      <w:pPr>
+        <w:ind w:left="5040" w:hanging="360"/>
+      </w:pPr>
+      <w:rPr>
+        <w:rFonts w:ascii="Symbol" w:hAnsi="Symbol" w:hint="default"/>
+      </w:rPr>
+    </w:lvl>
+    <w:lvl w:ilvl="7" w:tplc="04090003" w:tentative="1">
+      <w:start w:val="1"/>
+      <w:numFmt w:val="bullet"/>
+      <w:lvlText w:val="o"/>
+      <w:lvlJc w:val="left"/>
+      <w:pPr>
+        <w:ind w:left="5760" w:hanging="360"/>
+      </w:pPr>
+      <w:rPr>
+        <w:rFonts w:ascii="Courier New" w:hAnsi="Courier New" w:cs="Courier New" w:hint="default"/>
+      </w:rPr>
+    </w:lvl>
+    <w:lvl w:ilvl="8" w:tplc="04090005" w:tentative="1">
+      <w:start w:val="1"/>
+      <w:numFmt w:val="bullet"/>
+      <w:lvlText w:val=""/>
+      <w:lvlJc w:val="left"/>
+      <w:pPr>
+        <w:ind w:left="6480" w:hanging="360"/>
+      </w:pPr>
+      <w:rPr>
+        <w:rFonts w:ascii="Wingdings" w:hAnsi="Wingdings" w:hint="default"/>
+      </w:rPr>
+    </w:lvl>
+  </w:abstractNum>
+  <w:abstractNum w:abstractNumId="3" w15:restartNumberingAfterBreak="0">
+    <w:nsid w:val="30626687"/>
+    <w:multiLevelType w:val="hybridMultilevel"/>
+    <w:tmpl w:val="8A00CE1A"/>
+    <w:lvl w:ilvl="0" w:tplc="39EEB9C6">
+      <w:numFmt w:val="bullet"/>
+      <w:lvlText w:val=""/>
+      <w:lvlJc w:val="left"/>
+      <w:pPr>
+        <w:ind w:left="720" w:hanging="360"/>
+      </w:pPr>
+      <w:rPr>
+        <w:rFonts w:ascii="Symbol" w:eastAsiaTheme="minorHAnsi" w:hAnsi="Symbol" w:cs="Open Sans" w:hint="default"/>
+        <w:u w:val="single"/>
+      </w:rPr>
+    </w:lvl>
+    <w:lvl w:ilvl="1" w:tplc="04090003" w:tentative="1">
+      <w:start w:val="1"/>
+      <w:numFmt w:val="bullet"/>
+      <w:lvlText w:val="o"/>
+      <w:lvlJc w:val="left"/>
+      <w:pPr>
+        <w:ind w:left="1440" w:hanging="360"/>
+      </w:pPr>
+      <w:rPr>
+        <w:rFonts w:ascii="Courier New" w:hAnsi="Courier New" w:cs="Courier New" w:hint="default"/>
+      </w:rPr>
+    </w:lvl>
+    <w:lvl w:ilvl="2" w:tplc="04090005" w:tentative="1">
+      <w:start w:val="1"/>
+      <w:numFmt w:val="bullet"/>
+      <w:lvlText w:val=""/>
+      <w:lvlJc w:val="left"/>
+      <w:pPr>
+        <w:ind w:left="2160" w:hanging="360"/>
+      </w:pPr>
+      <w:rPr>
+        <w:rFonts w:ascii="Wingdings" w:hAnsi="Wingdings" w:hint="default"/>
+      </w:rPr>
+    </w:lvl>
+    <w:lvl w:ilvl="3" w:tplc="04090001" w:tentative="1">
+      <w:start w:val="1"/>
+      <w:numFmt w:val="bullet"/>
+      <w:lvlText w:val=""/>
+      <w:lvlJc w:val="left"/>
+      <w:pPr>
+        <w:ind w:left="2880" w:hanging="360"/>
+      </w:pPr>
+      <w:rPr>
+        <w:rFonts w:ascii="Symbol" w:hAnsi="Symbol" w:hint="default"/>
+      </w:rPr>
+    </w:lvl>
+    <w:lvl w:ilvl="4" w:tplc="04090003" w:tentative="1">
+      <w:start w:val="1"/>
+      <w:numFmt w:val="bullet"/>
+      <w:lvlText w:val="o"/>
+      <w:lvlJc w:val="left"/>
+      <w:pPr>
+        <w:ind w:left="3600" w:hanging="360"/>
+      </w:pPr>
+      <w:rPr>
+        <w:rFonts w:ascii="Courier New" w:hAnsi="Courier New" w:cs="Courier New" w:hint="default"/>
+      </w:rPr>
+    </w:lvl>
+    <w:lvl w:ilvl="5" w:tplc="04090005" w:tentative="1">
+      <w:start w:val="1"/>
+      <w:numFmt w:val="bullet"/>
+      <w:lvlText w:val=""/>
+      <w:lvlJc w:val="left"/>
+      <w:pPr>
+        <w:ind w:left="4320" w:hanging="360"/>
+      </w:pPr>
+      <w:rPr>
+        <w:rFonts w:ascii="Wingdings" w:hAnsi="Wingdings" w:hint="default"/>
+      </w:rPr>
+    </w:lvl>
+    <w:lvl w:ilvl="6" w:tplc="04090001" w:tentative="1">
+      <w:start w:val="1"/>
+      <w:numFmt w:val="bullet"/>
+      <w:lvlText w:val=""/>
+      <w:lvlJc w:val="left"/>
+      <w:pPr>
+        <w:ind w:left="5040" w:hanging="360"/>
+      </w:pPr>
+      <w:rPr>
+        <w:rFonts w:ascii="Symbol" w:hAnsi="Symbol" w:hint="default"/>
+      </w:rPr>
+    </w:lvl>
+    <w:lvl w:ilvl="7" w:tplc="04090003" w:tentative="1">
+      <w:start w:val="1"/>
+      <w:numFmt w:val="bullet"/>
+      <w:lvlText w:val="o"/>
+      <w:lvlJc w:val="left"/>
+      <w:pPr>
+        <w:ind w:left="5760" w:hanging="360"/>
+      </w:pPr>
+      <w:rPr>
+        <w:rFonts w:ascii="Courier New" w:hAnsi="Courier New" w:cs="Courier New" w:hint="default"/>
+      </w:rPr>
+    </w:lvl>
+    <w:lvl w:ilvl="8" w:tplc="04090005" w:tentative="1">
+      <w:start w:val="1"/>
+      <w:numFmt w:val="bullet"/>
+      <w:lvlText w:val=""/>
+      <w:lvlJc w:val="left"/>
+      <w:pPr>
+        <w:ind w:left="6480" w:hanging="360"/>
+      </w:pPr>
+      <w:rPr>
+        <w:rFonts w:ascii="Wingdings" w:hAnsi="Wingdings" w:hint="default"/>
+      </w:rPr>
+    </w:lvl>
+  </w:abstractNum>
+  <w:abstractNum w:abstractNumId="4" w15:restartNumberingAfterBreak="0">
     <w:nsid w:val="3EB84EF8"/>
     <w:multiLevelType w:val="hybridMultilevel"/>
     <w:tmpl w:val="34642884"/>
@@ -2642,7 +3348,120 @@
       </w:rPr>
     </w:lvl>
   </w:abstractNum>
-  <w:abstractNum w:abstractNumId="3" w15:restartNumberingAfterBreak="0">
+  <w:abstractNum w:abstractNumId="5" w15:restartNumberingAfterBreak="0">
+    <w:nsid w:val="66D96A6C"/>
+    <w:multiLevelType w:val="hybridMultilevel"/>
+    <w:tmpl w:val="F836F478"/>
+    <w:lvl w:ilvl="0" w:tplc="39EEB9C6">
+      <w:numFmt w:val="bullet"/>
+      <w:lvlText w:val=""/>
+      <w:lvlJc w:val="left"/>
+      <w:pPr>
+        <w:ind w:left="720" w:hanging="360"/>
+      </w:pPr>
+      <w:rPr>
+        <w:rFonts w:ascii="Symbol" w:eastAsiaTheme="minorHAnsi" w:hAnsi="Symbol" w:cs="Open Sans" w:hint="default"/>
+        <w:u w:val="single"/>
+      </w:rPr>
+    </w:lvl>
+    <w:lvl w:ilvl="1" w:tplc="04090003" w:tentative="1">
+      <w:start w:val="1"/>
+      <w:numFmt w:val="bullet"/>
+      <w:lvlText w:val="o"/>
+      <w:lvlJc w:val="left"/>
+      <w:pPr>
+        <w:ind w:left="1440" w:hanging="360"/>
+      </w:pPr>
+      <w:rPr>
+        <w:rFonts w:ascii="Courier New" w:hAnsi="Courier New" w:cs="Courier New" w:hint="default"/>
+      </w:rPr>
+    </w:lvl>
+    <w:lvl w:ilvl="2" w:tplc="04090005" w:tentative="1">
+      <w:start w:val="1"/>
+      <w:numFmt w:val="bullet"/>
+      <w:lvlText w:val=""/>
+      <w:lvlJc w:val="left"/>
+      <w:pPr>
+        <w:ind w:left="2160" w:hanging="360"/>
+      </w:pPr>
+      <w:rPr>
+        <w:rFonts w:ascii="Wingdings" w:hAnsi="Wingdings" w:hint="default"/>
+      </w:rPr>
+    </w:lvl>
+    <w:lvl w:ilvl="3" w:tplc="04090001" w:tentative="1">
+      <w:start w:val="1"/>
+      <w:numFmt w:val="bullet"/>
+      <w:lvlText w:val=""/>
+      <w:lvlJc w:val="left"/>
+      <w:pPr>
+        <w:ind w:left="2880" w:hanging="360"/>
+      </w:pPr>
+      <w:rPr>
+        <w:rFonts w:ascii="Symbol" w:hAnsi="Symbol" w:hint="default"/>
+      </w:rPr>
+    </w:lvl>
+    <w:lvl w:ilvl="4" w:tplc="04090003" w:tentative="1">
+      <w:start w:val="1"/>
+      <w:numFmt w:val="bullet"/>
+      <w:lvlText w:val="o"/>
+      <w:lvlJc w:val="left"/>
+      <w:pPr>
+        <w:ind w:left="3600" w:hanging="360"/>
+      </w:pPr>
+      <w:rPr>
+        <w:rFonts w:ascii="Courier New" w:hAnsi="Courier New" w:cs="Courier New" w:hint="default"/>
+      </w:rPr>
+    </w:lvl>
+    <w:lvl w:ilvl="5" w:tplc="04090005" w:tentative="1">
+      <w:start w:val="1"/>
+      <w:numFmt w:val="bullet"/>
+      <w:lvlText w:val=""/>
+      <w:lvlJc w:val="left"/>
+      <w:pPr>
+        <w:ind w:left="4320" w:hanging="360"/>
+      </w:pPr>
+      <w:rPr>
+        <w:rFonts w:ascii="Wingdings" w:hAnsi="Wingdings" w:hint="default"/>
+      </w:rPr>
+    </w:lvl>
+    <w:lvl w:ilvl="6" w:tplc="04090001" w:tentative="1">
+      <w:start w:val="1"/>
+      <w:numFmt w:val="bullet"/>
+      <w:lvlText w:val=""/>
+      <w:lvlJc w:val="left"/>
+      <w:pPr>
+        <w:ind w:left="5040" w:hanging="360"/>
+      </w:pPr>
+      <w:rPr>
+        <w:rFonts w:ascii="Symbol" w:hAnsi="Symbol" w:hint="default"/>
+      </w:rPr>
+    </w:lvl>
+    <w:lvl w:ilvl="7" w:tplc="04090003" w:tentative="1">
+      <w:start w:val="1"/>
+      <w:numFmt w:val="bullet"/>
+      <w:lvlText w:val="o"/>
+      <w:lvlJc w:val="left"/>
+      <w:pPr>
+        <w:ind w:left="5760" w:hanging="360"/>
+      </w:pPr>
+      <w:rPr>
+        <w:rFonts w:ascii="Courier New" w:hAnsi="Courier New" w:cs="Courier New" w:hint="default"/>
+      </w:rPr>
+    </w:lvl>
+    <w:lvl w:ilvl="8" w:tplc="04090005" w:tentative="1">
+      <w:start w:val="1"/>
+      <w:numFmt w:val="bullet"/>
+      <w:lvlText w:val=""/>
+      <w:lvlJc w:val="left"/>
+      <w:pPr>
+        <w:ind w:left="6480" w:hanging="360"/>
+      </w:pPr>
+      <w:rPr>
+        <w:rFonts w:ascii="Wingdings" w:hAnsi="Wingdings" w:hint="default"/>
+      </w:rPr>
+    </w:lvl>
+  </w:abstractNum>
+  <w:abstractNum w:abstractNumId="6" w15:restartNumberingAfterBreak="0">
     <w:nsid w:val="67CB2CCA"/>
     <w:multiLevelType w:val="hybridMultilevel"/>
     <w:tmpl w:val="6BF4E656"/>
@@ -2755,17 +3574,142 @@
       </w:rPr>
     </w:lvl>
   </w:abstractNum>
+  <w:abstractNum w:abstractNumId="7" w15:restartNumberingAfterBreak="0">
+    <w:nsid w:val="7FD8552A"/>
+    <w:multiLevelType w:val="hybridMultilevel"/>
+    <w:tmpl w:val="D200F560"/>
+    <w:lvl w:ilvl="0" w:tplc="04090001">
+      <w:start w:val="1"/>
+      <w:numFmt w:val="bullet"/>
+      <w:lvlText w:val=""/>
+      <w:lvlJc w:val="left"/>
+      <w:pPr>
+        <w:ind w:left="1440" w:hanging="360"/>
+      </w:pPr>
+      <w:rPr>
+        <w:rFonts w:ascii="Symbol" w:hAnsi="Symbol" w:hint="default"/>
+      </w:rPr>
+    </w:lvl>
+    <w:lvl w:ilvl="1" w:tplc="04090003" w:tentative="1">
+      <w:start w:val="1"/>
+      <w:numFmt w:val="bullet"/>
+      <w:lvlText w:val="o"/>
+      <w:lvlJc w:val="left"/>
+      <w:pPr>
+        <w:ind w:left="2160" w:hanging="360"/>
+      </w:pPr>
+      <w:rPr>
+        <w:rFonts w:ascii="Courier New" w:hAnsi="Courier New" w:cs="Courier New" w:hint="default"/>
+      </w:rPr>
+    </w:lvl>
+    <w:lvl w:ilvl="2" w:tplc="04090005" w:tentative="1">
+      <w:start w:val="1"/>
+      <w:numFmt w:val="bullet"/>
+      <w:lvlText w:val=""/>
+      <w:lvlJc w:val="left"/>
+      <w:pPr>
+        <w:ind w:left="2880" w:hanging="360"/>
+      </w:pPr>
+      <w:rPr>
+        <w:rFonts w:ascii="Wingdings" w:hAnsi="Wingdings" w:hint="default"/>
+      </w:rPr>
+    </w:lvl>
+    <w:lvl w:ilvl="3" w:tplc="04090001" w:tentative="1">
+      <w:start w:val="1"/>
+      <w:numFmt w:val="bullet"/>
+      <w:lvlText w:val=""/>
+      <w:lvlJc w:val="left"/>
+      <w:pPr>
+        <w:ind w:left="3600" w:hanging="360"/>
+      </w:pPr>
+      <w:rPr>
+        <w:rFonts w:ascii="Symbol" w:hAnsi="Symbol" w:hint="default"/>
+      </w:rPr>
+    </w:lvl>
+    <w:lvl w:ilvl="4" w:tplc="04090003" w:tentative="1">
+      <w:start w:val="1"/>
+      <w:numFmt w:val="bullet"/>
+      <w:lvlText w:val="o"/>
+      <w:lvlJc w:val="left"/>
+      <w:pPr>
+        <w:ind w:left="4320" w:hanging="360"/>
+      </w:pPr>
+      <w:rPr>
+        <w:rFonts w:ascii="Courier New" w:hAnsi="Courier New" w:cs="Courier New" w:hint="default"/>
+      </w:rPr>
+    </w:lvl>
+    <w:lvl w:ilvl="5" w:tplc="04090005" w:tentative="1">
+      <w:start w:val="1"/>
+      <w:numFmt w:val="bullet"/>
+      <w:lvlText w:val=""/>
+      <w:lvlJc w:val="left"/>
+      <w:pPr>
+        <w:ind w:left="5040" w:hanging="360"/>
+      </w:pPr>
+      <w:rPr>
+        <w:rFonts w:ascii="Wingdings" w:hAnsi="Wingdings" w:hint="default"/>
+      </w:rPr>
+    </w:lvl>
+    <w:lvl w:ilvl="6" w:tplc="04090001" w:tentative="1">
+      <w:start w:val="1"/>
+      <w:numFmt w:val="bullet"/>
+      <w:lvlText w:val=""/>
+      <w:lvlJc w:val="left"/>
+      <w:pPr>
+        <w:ind w:left="5760" w:hanging="360"/>
+      </w:pPr>
+      <w:rPr>
+        <w:rFonts w:ascii="Symbol" w:hAnsi="Symbol" w:hint="default"/>
+      </w:rPr>
+    </w:lvl>
+    <w:lvl w:ilvl="7" w:tplc="04090003" w:tentative="1">
+      <w:start w:val="1"/>
+      <w:numFmt w:val="bullet"/>
+      <w:lvlText w:val="o"/>
+      <w:lvlJc w:val="left"/>
+      <w:pPr>
+        <w:ind w:left="6480" w:hanging="360"/>
+      </w:pPr>
+      <w:rPr>
+        <w:rFonts w:ascii="Courier New" w:hAnsi="Courier New" w:cs="Courier New" w:hint="default"/>
+      </w:rPr>
+    </w:lvl>
+    <w:lvl w:ilvl="8" w:tplc="04090005" w:tentative="1">
+      <w:start w:val="1"/>
+      <w:numFmt w:val="bullet"/>
+      <w:lvlText w:val=""/>
+      <w:lvlJc w:val="left"/>
+      <w:pPr>
+        <w:ind w:left="7200" w:hanging="360"/>
+      </w:pPr>
+      <w:rPr>
+        <w:rFonts w:ascii="Wingdings" w:hAnsi="Wingdings" w:hint="default"/>
+      </w:rPr>
+    </w:lvl>
+  </w:abstractNum>
   <w:num w:numId="1">
-    <w:abstractNumId w:val="2"/>
+    <w:abstractNumId w:val="4"/>
   </w:num>
   <w:num w:numId="2">
     <w:abstractNumId w:val="1"/>
   </w:num>
   <w:num w:numId="3">
-    <w:abstractNumId w:val="3"/>
+    <w:abstractNumId w:val="6"/>
   </w:num>
   <w:num w:numId="4">
     <w:abstractNumId w:val="0"/>
+  </w:num>
+  <w:num w:numId="5">
+    <w:abstractNumId w:val="3"/>
+  </w:num>
+  <w:num w:numId="6">
+    <w:abstractNumId w:val="5"/>
+  </w:num>
+  <w:num w:numId="7">
+    <w:abstractNumId w:val="2"/>
+  </w:num>
+  <w:num w:numId="8">
+    <w:abstractNumId w:val="7"/>
   </w:num>
 </w:numbering>
 </file>

</xml_diff>

<commit_message>
paper reddit api clean
</commit_message>
<xml_diff>
--- a/Final project report.docx
+++ b/Final project report.docx
@@ -21,8 +21,6 @@
           <w:bCs/>
         </w:rPr>
       </w:pPr>
-      <w:bookmarkStart w:id="0" w:name="_GoBack"/>
-      <w:bookmarkEnd w:id="0"/>
     </w:p>
     <w:p>
       <w:pPr>
@@ -376,7 +374,7 @@
     <w:p>
       <w:pPr>
         <w:rPr>
-          <w:rFonts w:ascii="Open Sans" w:hAnsi="Open Sans" w:hint="cs"/>
+          <w:rFonts w:ascii="Open Sans" w:hAnsi="Open Sans"/>
           <w:rtl/>
         </w:rPr>
       </w:pPr>
@@ -498,17 +496,7 @@
           <w:szCs w:val="21"/>
           <w:shd w:val="clear" w:color="auto" w:fill="FFFFFF"/>
         </w:rPr>
-        <w:t>In</w:t>
-      </w:r>
-      <w:r>
-        <w:rPr>
-          <w:rFonts w:ascii="Arial" w:hAnsi="Arial" w:cs="Arial"/>
-          <w:color w:val="222222"/>
-          <w:sz w:val="21"/>
-          <w:szCs w:val="21"/>
-          <w:shd w:val="clear" w:color="auto" w:fill="FFFFFF"/>
-        </w:rPr>
-        <w:t xml:space="preserve"> order to resolve our differences, we must first understand them. We believe that productive conversation requires respect and openness, and that certitude is the enemy of understanding.</w:t>
+        <w:t>In order to resolve our differences, we must first understand them. We believe that productive conversation requires respect and openness, and that certitude is the enemy of understanding.</w:t>
       </w:r>
       <w:r>
         <w:rPr>
@@ -828,14 +816,7 @@
           <w:rFonts w:ascii="Open Sans" w:eastAsia="Times New Roman" w:hAnsi="Open Sans" w:cs="Open Sans"/>
           <w:color w:val="000000"/>
         </w:rPr>
-        <w:t>in a feature vector</w:t>
-      </w:r>
-      <w:r>
-        <w:rPr>
-          <w:rFonts w:ascii="Open Sans" w:eastAsia="Times New Roman" w:hAnsi="Open Sans" w:cs="Open Sans"/>
-          <w:color w:val="000000"/>
-        </w:rPr>
-        <w:t xml:space="preserve"> </w:t>
+        <w:t xml:space="preserve">in a feature vector </w:t>
       </w:r>
       <w:r>
         <w:rPr>
@@ -1705,7 +1686,7 @@
       <w:pPr>
         <w:spacing w:after="0" w:line="240" w:lineRule="auto"/>
         <w:rPr>
-          <w:rFonts w:ascii="Open Sans" w:hAnsi="Open Sans" w:hint="cs"/>
+          <w:rFonts w:ascii="Open Sans" w:hAnsi="Open Sans"/>
           <w:rtl/>
         </w:rPr>
       </w:pPr>
@@ -2080,13 +2061,7 @@
         <w:rPr>
           <w:rFonts w:ascii="Open Sans" w:hAnsi="Open Sans" w:cs="Open Sans"/>
         </w:rPr>
-        <w:t xml:space="preserve">s </w:t>
-      </w:r>
-      <w:r>
-        <w:rPr>
-          <w:rFonts w:ascii="Open Sans" w:hAnsi="Open Sans" w:cs="Open Sans"/>
-        </w:rPr>
-        <w:t>in l2 normalized tfidf representation</w:t>
+        <w:t>s in l2 normalized tfidf representation</w:t>
       </w:r>
       <w:r>
         <w:rPr>
@@ -2267,19 +2242,7 @@
         <w:rPr>
           <w:rFonts w:ascii="Open Sans" w:hAnsi="Open Sans" w:cs="Open Sans"/>
         </w:rPr>
-        <w:t xml:space="preserve">Time between the </w:t>
-      </w:r>
-      <w:r>
-        <w:rPr>
-          <w:rFonts w:ascii="Open Sans" w:hAnsi="Open Sans" w:cs="Open Sans"/>
-        </w:rPr>
-        <w:t>first comment</w:t>
-      </w:r>
-      <w:r>
-        <w:rPr>
-          <w:rFonts w:ascii="Open Sans" w:hAnsi="Open Sans" w:cs="Open Sans"/>
-        </w:rPr>
-        <w:t xml:space="preserve"> and the comment</w:t>
+        <w:t>Time between the first comment and the comment</w:t>
       </w:r>
       <w:r>
         <w:rPr>
@@ -2287,15 +2250,7 @@
           <w:b/>
           <w:bCs/>
         </w:rPr>
-        <w:t>.</w:t>
-      </w:r>
-      <w:r>
-        <w:rPr>
-          <w:rFonts w:ascii="Open Sans" w:hAnsi="Open Sans" w:cs="Open Sans"/>
-          <w:b/>
-          <w:bCs/>
-        </w:rPr>
-        <w:t xml:space="preserve"> </w:t>
+        <w:t xml:space="preserve">. </w:t>
       </w:r>
     </w:p>
     <w:p>
@@ -2909,7 +2864,13 @@
         <w:rPr>
           <w:rFonts w:ascii="Open Sans" w:hAnsi="Open Sans"/>
         </w:rPr>
-        <w:t>, and top</w:t>
+        <w:t xml:space="preserve">, </w:t>
+      </w:r>
+      <w:r>
+        <w:rPr>
+          <w:rFonts w:ascii="Open Sans" w:hAnsi="Open Sans"/>
+        </w:rPr>
+        <w:t>top</w:t>
       </w:r>
       <w:r>
         <w:rPr>
@@ -2927,7 +2888,33 @@
         <w:rPr>
           <w:rFonts w:ascii="Open Sans" w:hAnsi="Open Sans"/>
         </w:rPr>
-        <w:t xml:space="preserve"> feature composed of 15 topics.</w:t>
+        <w:t xml:space="preserve"> feature composed of 15 topics, similarity feature is based on cosine similarity between l2 normalized tfidf vector of all the text written by the commenter and the submitter until the (while the idf is learned on all the data)</w:t>
+      </w:r>
+      <w:r>
+        <w:rPr>
+          <w:rFonts w:ascii="Open Sans" w:hAnsi="Open Sans"/>
+        </w:rPr>
+        <w:t xml:space="preserve">, and finally the treatment </w:t>
+      </w:r>
+      <w:r>
+        <w:rPr>
+          <w:rFonts w:ascii="Open Sans" w:hAnsi="Open Sans"/>
+        </w:rPr>
+        <w:t xml:space="preserve">is recognized in a comment if the quoting symbol appears: “&gt;” together with the entire quote is taken from the submission or from the parent comment as long as the parent is the </w:t>
+      </w:r>
+      <w:proofErr w:type="spellStart"/>
+      <w:r>
+        <w:rPr>
+          <w:rFonts w:ascii="Open Sans" w:hAnsi="Open Sans"/>
+        </w:rPr>
+        <w:t>submittor</w:t>
+      </w:r>
+      <w:proofErr w:type="spellEnd"/>
+      <w:r>
+        <w:rPr>
+          <w:rFonts w:ascii="Open Sans" w:hAnsi="Open Sans"/>
+        </w:rPr>
+        <w:t xml:space="preserve">. </w:t>
       </w:r>
     </w:p>
     <w:p>
@@ -2951,15 +2938,7 @@
           <w:b/>
           <w:bCs/>
         </w:rPr>
-        <w:t>s</w:t>
-      </w:r>
-      <w:r>
-        <w:rPr>
-          <w:rFonts w:ascii="Open Sans" w:hAnsi="Open Sans"/>
-          <w:b/>
-          <w:bCs/>
-        </w:rPr>
-        <w:t>:</w:t>
+        <w:t>s:</w:t>
       </w:r>
       <w:r>
         <w:rPr>
@@ -3051,15 +3030,7 @@
           <w:b/>
           <w:bCs/>
         </w:rPr>
-        <w:t>s</w:t>
-      </w:r>
-      <w:r>
-        <w:rPr>
-          <w:rFonts w:ascii="Open Sans" w:hAnsi="Open Sans"/>
-          <w:b/>
-          <w:bCs/>
-        </w:rPr>
-        <w:t>:</w:t>
+        <w:t>s:</w:t>
       </w:r>
       <w:r>
         <w:rPr>
@@ -3165,15 +3136,7 @@
           <w:b/>
           <w:bCs/>
         </w:rPr>
-        <w:t>s</w:t>
-      </w:r>
-      <w:r>
-        <w:rPr>
-          <w:rFonts w:ascii="Open Sans" w:hAnsi="Open Sans"/>
-          <w:b/>
-          <w:bCs/>
-        </w:rPr>
-        <w:t>:</w:t>
+        <w:t>s:</w:t>
       </w:r>
       <w:r>
         <w:rPr>
@@ -3289,7 +3252,19 @@
         <w:rPr>
           <w:rFonts w:ascii="Open Sans" w:eastAsiaTheme="minorEastAsia" w:hAnsi="Open Sans"/>
         </w:rPr>
-        <w:t xml:space="preserve"> sampling with replacement etc., between treatment and control to match units.</w:t>
+        <w:t xml:space="preserve"> sampling with replacement etc., between treatment and control </w:t>
+      </w:r>
+      <w:r>
+        <w:rPr>
+          <w:rFonts w:ascii="Open Sans" w:eastAsiaTheme="minorEastAsia" w:hAnsi="Open Sans"/>
+        </w:rPr>
+        <w:t xml:space="preserve">in order </w:t>
+      </w:r>
+      <w:r>
+        <w:rPr>
+          <w:rFonts w:ascii="Open Sans" w:eastAsiaTheme="minorEastAsia" w:hAnsi="Open Sans"/>
+        </w:rPr>
+        <w:t>to match units.</w:t>
       </w:r>
     </w:p>
     <w:p>
@@ -3337,6 +3312,7 @@
         <w:rPr>
           <w:rFonts w:ascii="Open Sans" w:hAnsi="Open Sans"/>
         </w:rPr>
+        <w:lastRenderedPageBreak/>
         <w:t xml:space="preserve">In order to be able to measure the ATE of any feature on the outcome, there is a need to prepare the settings for it, therefore a machine learning model is trained, in our case </w:t>
       </w:r>
       <w:r>
@@ -3397,7 +3373,6 @@
         <w:rPr>
           <w:rFonts w:ascii="Open Sans" w:hAnsi="Open Sans"/>
         </w:rPr>
-        <w:lastRenderedPageBreak/>
         <w:t xml:space="preserve">Finally, to </w:t>
       </w:r>
       <w:r>
@@ -3458,7 +3433,27 @@
         <w:rPr>
           <w:rFonts w:ascii="Open Sans" w:hAnsi="Open Sans"/>
         </w:rPr>
-        <w:t xml:space="preserve">meaning the treatment set given as control. Then, the gold label of the unit is compared to the prediction of that unit and the normalized sum represent the ATE. </w:t>
+        <w:t>meaning the treatment set given as control. Then, the go</w:t>
+      </w:r>
+      <w:bookmarkStart w:id="0" w:name="_GoBack"/>
+      <w:bookmarkEnd w:id="0"/>
+      <w:r>
+        <w:rPr>
+          <w:rFonts w:ascii="Open Sans" w:hAnsi="Open Sans"/>
+        </w:rPr>
+        <w:t>ld label of the unit is compared to the prediction of that unit and the normalized sum represent the ATE</w:t>
+      </w:r>
+      <w:r>
+        <w:rPr>
+          <w:rFonts w:ascii="Open Sans" w:hAnsi="Open Sans"/>
+        </w:rPr>
+        <w:t xml:space="preserve"> estimator</w:t>
+      </w:r>
+      <w:r>
+        <w:rPr>
+          <w:rFonts w:ascii="Open Sans" w:hAnsi="Open Sans"/>
+        </w:rPr>
+        <w:t xml:space="preserve">. </w:t>
       </w:r>
     </w:p>
     <w:p>
@@ -3515,24 +3510,6 @@
           <w:highlight w:val="yellow"/>
         </w:rPr>
         <w:t>esults and conclusions</w:t>
-      </w:r>
-    </w:p>
-    <w:p>
-      <w:pPr>
-        <w:rPr>
-          <w:rFonts w:ascii="Open Sans" w:hAnsi="Open Sans" w:cs="Open Sans"/>
-          <w:b/>
-          <w:bCs/>
-        </w:rPr>
-      </w:pPr>
-      <w:r>
-        <w:rPr>
-          <w:rFonts w:ascii="Open Sans" w:hAnsi="Open Sans" w:cs="Open Sans"/>
-          <w:b/>
-          <w:bCs/>
-          <w:highlight w:val="yellow"/>
-        </w:rPr>
-        <w:t>Future work</w:t>
       </w:r>
     </w:p>
     <w:p>
@@ -3696,7 +3673,6 @@
     <w:pPr>
       <w:pStyle w:val="Header"/>
       <w:rPr>
-        <w:rFonts w:hint="cs"/>
         <w:rtl/>
       </w:rPr>
     </w:pPr>
@@ -5339,6 +5315,7 @@
   <w:style w:type="character" w:default="1" w:styleId="DefaultParagraphFont">
     <w:name w:val="Default Paragraph Font"/>
     <w:uiPriority w:val="1"/>
+    <w:semiHidden/>
     <w:unhideWhenUsed/>
   </w:style>
   <w:style w:type="table" w:default="1" w:styleId="TableNormal">

</xml_diff>